<commit_message>
added manual and tweaked personal reflection in documentation
</commit_message>
<xml_diff>
--- a/3. Dokumentaatio/Ryhma32-HT-Vaihe2_Dokumentaatio-JoonasIlvonen_LauriViitanen_v2.docx
+++ b/3. Dokumentaatio/Ryhma32-HT-Vaihe2_Dokumentaatio-JoonasIlvonen_LauriViitanen_v2.docx
@@ -574,21 +574,7 @@
         <w:rPr>
           <w:lang w:val="fi-FI"/>
         </w:rPr>
-        <w:t>ASIAKAS (</w:t>
-      </w:r>
-      <w:proofErr w:type="spellStart"/>
-      <w:r>
-        <w:rPr>
-          <w:lang w:val="fi-FI"/>
-        </w:rPr>
-        <w:t>asiakasID</w:t>
-      </w:r>
-      <w:proofErr w:type="spellEnd"/>
-      <w:r>
-        <w:rPr>
-          <w:lang w:val="fi-FI"/>
-        </w:rPr>
-        <w:t>, nimi, osoite)</w:t>
+        <w:t>ASIAKAS (asiakasID, nimi, osoite)</w:t>
       </w:r>
     </w:p>
     <w:p>
@@ -606,35 +592,7 @@
         <w:rPr>
           <w:lang w:val="fi-FI"/>
         </w:rPr>
-        <w:t>TYOKOHDE (</w:t>
-      </w:r>
-      <w:proofErr w:type="spellStart"/>
-      <w:r>
-        <w:rPr>
-          <w:lang w:val="fi-FI"/>
-        </w:rPr>
-        <w:t>kohdeID</w:t>
-      </w:r>
-      <w:proofErr w:type="spellEnd"/>
-      <w:r>
-        <w:rPr>
-          <w:lang w:val="fi-FI"/>
-        </w:rPr>
-        <w:t xml:space="preserve">, </w:t>
-      </w:r>
-      <w:proofErr w:type="spellStart"/>
-      <w:r>
-        <w:rPr>
-          <w:lang w:val="fi-FI"/>
-        </w:rPr>
-        <w:t>omistajaID</w:t>
-      </w:r>
-      <w:proofErr w:type="spellEnd"/>
-      <w:r>
-        <w:rPr>
-          <w:lang w:val="fi-FI"/>
-        </w:rPr>
-        <w:t>, kohdetyyppi, osoite)</w:t>
+        <w:t>TYOKOHDE (kohdeID, omistajaID, kohdetyyppi, osoite)</w:t>
       </w:r>
     </w:p>
     <w:p>
@@ -652,63 +610,7 @@
         <w:rPr>
           <w:lang w:val="fi-FI"/>
         </w:rPr>
-        <w:t>TYOSOPIMUS (</w:t>
-      </w:r>
-      <w:proofErr w:type="spellStart"/>
-      <w:r>
-        <w:rPr>
-          <w:lang w:val="fi-FI"/>
-        </w:rPr>
-        <w:t>sopimusID</w:t>
-      </w:r>
-      <w:proofErr w:type="spellEnd"/>
-      <w:r>
-        <w:rPr>
-          <w:lang w:val="fi-FI"/>
-        </w:rPr>
-        <w:t xml:space="preserve">, </w:t>
-      </w:r>
-      <w:proofErr w:type="spellStart"/>
-      <w:r>
-        <w:rPr>
-          <w:lang w:val="fi-FI"/>
-        </w:rPr>
-        <w:t>kohdeID</w:t>
-      </w:r>
-      <w:proofErr w:type="spellEnd"/>
-      <w:r>
-        <w:rPr>
-          <w:lang w:val="fi-FI"/>
-        </w:rPr>
-        <w:t xml:space="preserve">, tyyppi, </w:t>
-      </w:r>
-      <w:proofErr w:type="spellStart"/>
-      <w:r>
-        <w:rPr>
-          <w:lang w:val="fi-FI"/>
-        </w:rPr>
-        <w:t>tyonHinta</w:t>
-      </w:r>
-      <w:proofErr w:type="spellEnd"/>
-      <w:r>
-        <w:rPr>
-          <w:lang w:val="fi-FI"/>
-        </w:rPr>
-        <w:t xml:space="preserve">, </w:t>
-      </w:r>
-      <w:proofErr w:type="spellStart"/>
-      <w:r>
-        <w:rPr>
-          <w:lang w:val="fi-FI"/>
-        </w:rPr>
-        <w:t>tarvikkeidenHinta</w:t>
-      </w:r>
-      <w:proofErr w:type="spellEnd"/>
-      <w:r>
-        <w:rPr>
-          <w:lang w:val="fi-FI"/>
-        </w:rPr>
-        <w:t>, osamaksu, pvm, selite)</w:t>
+        <w:t>TYOSOPIMUS (sopimusID, kohdeID, tyyppi, tyonHinta, tarvikkeidenHinta, osamaksu, pvm, selite)</w:t>
       </w:r>
     </w:p>
     <w:p>
@@ -726,35 +628,7 @@
         <w:rPr>
           <w:lang w:val="fi-FI"/>
         </w:rPr>
-        <w:t>TYOTARJOUS (</w:t>
-      </w:r>
-      <w:proofErr w:type="spellStart"/>
-      <w:r>
-        <w:rPr>
-          <w:lang w:val="fi-FI"/>
-        </w:rPr>
-        <w:t>sopimusID</w:t>
-      </w:r>
-      <w:proofErr w:type="spellEnd"/>
-      <w:r>
-        <w:rPr>
-          <w:lang w:val="fi-FI"/>
-        </w:rPr>
-        <w:t xml:space="preserve">, pvm, </w:t>
-      </w:r>
-      <w:proofErr w:type="spellStart"/>
-      <w:r>
-        <w:rPr>
-          <w:lang w:val="fi-FI"/>
-        </w:rPr>
-        <w:t>hyvaksytty</w:t>
-      </w:r>
-      <w:proofErr w:type="spellEnd"/>
-      <w:r>
-        <w:rPr>
-          <w:lang w:val="fi-FI"/>
-        </w:rPr>
-        <w:t>)</w:t>
+        <w:t>TYOTARJOUS (sopimusID, pvm, hyvaksytty)</w:t>
       </w:r>
     </w:p>
     <w:p>
@@ -772,77 +646,7 @@
         <w:rPr>
           <w:lang w:val="fi-FI"/>
         </w:rPr>
-        <w:t>LASKU (</w:t>
-      </w:r>
-      <w:proofErr w:type="spellStart"/>
-      <w:r>
-        <w:rPr>
-          <w:lang w:val="fi-FI"/>
-        </w:rPr>
-        <w:t>laskuID</w:t>
-      </w:r>
-      <w:proofErr w:type="spellEnd"/>
-      <w:r>
-        <w:rPr>
-          <w:lang w:val="fi-FI"/>
-        </w:rPr>
-        <w:t xml:space="preserve">, </w:t>
-      </w:r>
-      <w:proofErr w:type="spellStart"/>
-      <w:r>
-        <w:rPr>
-          <w:lang w:val="fi-FI"/>
-        </w:rPr>
-        <w:t>sopimusID</w:t>
-      </w:r>
-      <w:proofErr w:type="spellEnd"/>
-      <w:r>
-        <w:rPr>
-          <w:lang w:val="fi-FI"/>
-        </w:rPr>
-        <w:t xml:space="preserve">, pvm, </w:t>
-      </w:r>
-      <w:proofErr w:type="spellStart"/>
-      <w:r>
-        <w:rPr>
-          <w:lang w:val="fi-FI"/>
-        </w:rPr>
-        <w:t>erapaiva</w:t>
-      </w:r>
-      <w:proofErr w:type="spellEnd"/>
-      <w:r>
-        <w:rPr>
-          <w:lang w:val="fi-FI"/>
-        </w:rPr>
-        <w:t xml:space="preserve">, </w:t>
-      </w:r>
-      <w:proofErr w:type="spellStart"/>
-      <w:r>
-        <w:rPr>
-          <w:lang w:val="fi-FI"/>
-        </w:rPr>
-        <w:t>maksettuPVM</w:t>
-      </w:r>
-      <w:proofErr w:type="spellEnd"/>
-      <w:r>
-        <w:rPr>
-          <w:lang w:val="fi-FI"/>
-        </w:rPr>
-        <w:t xml:space="preserve">, </w:t>
-      </w:r>
-      <w:proofErr w:type="spellStart"/>
-      <w:r>
-        <w:rPr>
-          <w:lang w:val="fi-FI"/>
-        </w:rPr>
-        <w:t>edeltavaLasku</w:t>
-      </w:r>
-      <w:proofErr w:type="spellEnd"/>
-      <w:r>
-        <w:rPr>
-          <w:lang w:val="fi-FI"/>
-        </w:rPr>
-        <w:t>)</w:t>
+        <w:t>LASKU (laskuID, sopimusID, pvm, erapaiva, maksettuPVM, edeltavaLasku)</w:t>
       </w:r>
     </w:p>
     <w:p>
@@ -878,63 +682,7 @@
         <w:rPr>
           <w:lang w:val="fi-FI"/>
         </w:rPr>
-        <w:t>TYOSUORITUS (</w:t>
-      </w:r>
-      <w:proofErr w:type="spellStart"/>
-      <w:r>
-        <w:rPr>
-          <w:lang w:val="fi-FI"/>
-        </w:rPr>
-        <w:t>suoritusID</w:t>
-      </w:r>
-      <w:proofErr w:type="spellEnd"/>
-      <w:r>
-        <w:rPr>
-          <w:lang w:val="fi-FI"/>
-        </w:rPr>
-        <w:t xml:space="preserve">, </w:t>
-      </w:r>
-      <w:proofErr w:type="spellStart"/>
-      <w:r>
-        <w:rPr>
-          <w:lang w:val="fi-FI"/>
-        </w:rPr>
-        <w:t>sopimusID</w:t>
-      </w:r>
-      <w:proofErr w:type="spellEnd"/>
-      <w:r>
-        <w:rPr>
-          <w:lang w:val="fi-FI"/>
-        </w:rPr>
-        <w:t xml:space="preserve">, </w:t>
-      </w:r>
-      <w:proofErr w:type="spellStart"/>
-      <w:r>
-        <w:rPr>
-          <w:lang w:val="fi-FI"/>
-        </w:rPr>
-        <w:t>tyolaji</w:t>
-      </w:r>
-      <w:proofErr w:type="spellEnd"/>
-      <w:r>
-        <w:rPr>
-          <w:lang w:val="fi-FI"/>
-        </w:rPr>
-        <w:t xml:space="preserve">, pvm, </w:t>
-      </w:r>
-      <w:proofErr w:type="spellStart"/>
-      <w:r>
-        <w:rPr>
-          <w:lang w:val="fi-FI"/>
-        </w:rPr>
-        <w:t>tuntiLkm</w:t>
-      </w:r>
-      <w:proofErr w:type="spellEnd"/>
-      <w:r>
-        <w:rPr>
-          <w:lang w:val="fi-FI"/>
-        </w:rPr>
-        <w:t>, aleprosentti)</w:t>
+        <w:t>TYOSUORITUS (suoritusID, sopimusID, tyolaji, pvm, tuntiLkm, aleprosentti)</w:t>
       </w:r>
     </w:p>
     <w:p>
@@ -952,63 +700,7 @@
         <w:rPr>
           <w:lang w:val="fi-FI"/>
         </w:rPr>
-        <w:t>TARVIKE (</w:t>
-      </w:r>
-      <w:proofErr w:type="spellStart"/>
-      <w:r>
-        <w:rPr>
-          <w:lang w:val="fi-FI"/>
-        </w:rPr>
-        <w:t>tarvikeID</w:t>
-      </w:r>
-      <w:proofErr w:type="spellEnd"/>
-      <w:r>
-        <w:rPr>
-          <w:lang w:val="fi-FI"/>
-        </w:rPr>
-        <w:t xml:space="preserve">, nimi, </w:t>
-      </w:r>
-      <w:proofErr w:type="spellStart"/>
-      <w:r>
-        <w:rPr>
-          <w:lang w:val="fi-FI"/>
-        </w:rPr>
-        <w:t>sisaanostohinta</w:t>
-      </w:r>
-      <w:proofErr w:type="spellEnd"/>
-      <w:r>
-        <w:rPr>
-          <w:lang w:val="fi-FI"/>
-        </w:rPr>
-        <w:t xml:space="preserve">, myyntihinta, </w:t>
-      </w:r>
-      <w:proofErr w:type="spellStart"/>
-      <w:r>
-        <w:rPr>
-          <w:lang w:val="fi-FI"/>
-        </w:rPr>
-        <w:t>yksikko</w:t>
-      </w:r>
-      <w:proofErr w:type="spellEnd"/>
-      <w:r>
-        <w:rPr>
-          <w:lang w:val="fi-FI"/>
-        </w:rPr>
-        <w:t xml:space="preserve">, </w:t>
-      </w:r>
-      <w:proofErr w:type="spellStart"/>
-      <w:r>
-        <w:rPr>
-          <w:lang w:val="fi-FI"/>
-        </w:rPr>
-        <w:t>varastoLkm</w:t>
-      </w:r>
-      <w:proofErr w:type="spellEnd"/>
-      <w:r>
-        <w:rPr>
-          <w:lang w:val="fi-FI"/>
-        </w:rPr>
-        <w:t>, alv)</w:t>
+        <w:t>TARVIKE (tarvikeID, nimi, sisaanostohinta, myyntihinta, yksikko, varastoLkm, alv)</w:t>
       </w:r>
     </w:p>
     <w:p>
@@ -1027,49 +719,7 @@
           <w:lang w:val="fi-FI"/>
         </w:rPr>
         <w:lastRenderedPageBreak/>
-        <w:t>TARVIKELUETTELO (</w:t>
-      </w:r>
-      <w:proofErr w:type="spellStart"/>
-      <w:r>
-        <w:rPr>
-          <w:lang w:val="fi-FI"/>
-        </w:rPr>
-        <w:t>suoritusID</w:t>
-      </w:r>
-      <w:proofErr w:type="spellEnd"/>
-      <w:r>
-        <w:rPr>
-          <w:lang w:val="fi-FI"/>
-        </w:rPr>
-        <w:t xml:space="preserve">, </w:t>
-      </w:r>
-      <w:proofErr w:type="spellStart"/>
-      <w:r>
-        <w:rPr>
-          <w:lang w:val="fi-FI"/>
-        </w:rPr>
-        <w:t>tarvikeID</w:t>
-      </w:r>
-      <w:proofErr w:type="spellEnd"/>
-      <w:r>
-        <w:rPr>
-          <w:lang w:val="fi-FI"/>
-        </w:rPr>
-        <w:t xml:space="preserve">, lkm, </w:t>
-      </w:r>
-      <w:proofErr w:type="spellStart"/>
-      <w:r>
-        <w:rPr>
-          <w:lang w:val="fi-FI"/>
-        </w:rPr>
-        <w:t>aleProsentti</w:t>
-      </w:r>
-      <w:proofErr w:type="spellEnd"/>
-      <w:r>
-        <w:rPr>
-          <w:lang w:val="fi-FI"/>
-        </w:rPr>
-        <w:t>)</w:t>
+        <w:t>TARVIKELUETTELO (suoritusID, tarvikeID, lkm, aleProsentti)</w:t>
       </w:r>
     </w:p>
     <w:p>
@@ -1180,13 +830,8 @@
           <w:numId w:val="16"/>
         </w:numPr>
       </w:pPr>
-      <w:proofErr w:type="spellStart"/>
-      <w:r>
-        <w:t>Entiteetit</w:t>
-      </w:r>
-      <w:proofErr w:type="spellEnd"/>
-      <w:r>
-        <w:t>:</w:t>
+      <w:r>
+        <w:t>Entiteetit:</w:t>
       </w:r>
     </w:p>
     <w:p>
@@ -1197,11 +842,9 @@
           <w:numId w:val="16"/>
         </w:numPr>
       </w:pPr>
-      <w:proofErr w:type="spellStart"/>
       <w:r>
         <w:t>Tarvike</w:t>
       </w:r>
-      <w:proofErr w:type="spellEnd"/>
     </w:p>
     <w:p>
       <w:pPr>
@@ -1211,27 +854,9 @@
           <w:numId w:val="16"/>
         </w:numPr>
       </w:pPr>
-      <w:proofErr w:type="spellStart"/>
-      <w:r>
-        <w:t>Muutettu</w:t>
-      </w:r>
-      <w:proofErr w:type="spellEnd"/>
-      <w:r>
-        <w:t xml:space="preserve"> </w:t>
-      </w:r>
-      <w:proofErr w:type="spellStart"/>
-      <w:r>
-        <w:t>tarvikeID</w:t>
-      </w:r>
-      <w:proofErr w:type="spellEnd"/>
-      <w:r>
-        <w:t xml:space="preserve"> </w:t>
-      </w:r>
-      <w:proofErr w:type="spellStart"/>
-      <w:r>
-        <w:t>avaimeksi</w:t>
-      </w:r>
-      <w:proofErr w:type="spellEnd"/>
+      <w:r>
+        <w:t>Muutettu tarvikeID avaimeksi</w:t>
+      </w:r>
     </w:p>
     <w:p>
       <w:pPr>
@@ -1241,11 +866,9 @@
           <w:numId w:val="16"/>
         </w:numPr>
       </w:pPr>
-      <w:proofErr w:type="spellStart"/>
       <w:r>
         <w:t>Työsuoritus</w:t>
       </w:r>
-      <w:proofErr w:type="spellEnd"/>
     </w:p>
     <w:p>
       <w:pPr>
@@ -1255,43 +878,9 @@
           <w:numId w:val="16"/>
         </w:numPr>
       </w:pPr>
-      <w:proofErr w:type="spellStart"/>
-      <w:r>
-        <w:t>Poistettu</w:t>
-      </w:r>
-      <w:proofErr w:type="spellEnd"/>
-      <w:r>
-        <w:t xml:space="preserve"> </w:t>
-      </w:r>
-      <w:proofErr w:type="spellStart"/>
-      <w:r>
-        <w:t>atribuutit</w:t>
-      </w:r>
-      <w:proofErr w:type="spellEnd"/>
-      <w:r>
-        <w:t xml:space="preserve"> </w:t>
-      </w:r>
-      <w:proofErr w:type="spellStart"/>
-      <w:r>
-        <w:t>työnTyyppi</w:t>
-      </w:r>
-      <w:proofErr w:type="spellEnd"/>
-      <w:r>
-        <w:t xml:space="preserve">, </w:t>
-      </w:r>
-      <w:proofErr w:type="spellStart"/>
-      <w:r>
-        <w:t>alennusProsentti</w:t>
-      </w:r>
-      <w:proofErr w:type="spellEnd"/>
-      <w:r>
-        <w:t xml:space="preserve">, </w:t>
-      </w:r>
-      <w:proofErr w:type="spellStart"/>
-      <w:r>
-        <w:t>tuntiLkm</w:t>
-      </w:r>
-      <w:proofErr w:type="spellEnd"/>
+      <w:r>
+        <w:t>Poistettu atribuutit työnTyyppi, alennusProsentti, tuntiLkm</w:t>
+      </w:r>
     </w:p>
     <w:p>
       <w:pPr>
@@ -1301,11 +890,9 @@
           <w:numId w:val="16"/>
         </w:numPr>
       </w:pPr>
-      <w:proofErr w:type="spellStart"/>
       <w:r>
         <w:t>Tuntityöhinnasto</w:t>
       </w:r>
-      <w:proofErr w:type="spellEnd"/>
     </w:p>
     <w:p>
       <w:pPr>
@@ -1315,27 +902,9 @@
           <w:numId w:val="16"/>
         </w:numPr>
       </w:pPr>
-      <w:proofErr w:type="spellStart"/>
-      <w:r>
-        <w:t>Muutettu</w:t>
-      </w:r>
-      <w:proofErr w:type="spellEnd"/>
-      <w:r>
-        <w:t xml:space="preserve"> </w:t>
-      </w:r>
-      <w:proofErr w:type="spellStart"/>
-      <w:r>
-        <w:t>työnTyyppi</w:t>
-      </w:r>
-      <w:proofErr w:type="spellEnd"/>
-      <w:r>
-        <w:t xml:space="preserve"> </w:t>
-      </w:r>
-      <w:proofErr w:type="spellStart"/>
-      <w:r>
-        <w:t>avaimeksi</w:t>
-      </w:r>
-      <w:proofErr w:type="spellEnd"/>
+      <w:r>
+        <w:t>Muutettu työnTyyppi avaimeksi</w:t>
+      </w:r>
     </w:p>
     <w:p>
       <w:pPr>
@@ -1345,11 +914,9 @@
           <w:numId w:val="16"/>
         </w:numPr>
       </w:pPr>
-      <w:proofErr w:type="spellStart"/>
       <w:r>
         <w:t>Tarjous</w:t>
       </w:r>
-      <w:proofErr w:type="spellEnd"/>
     </w:p>
     <w:p>
       <w:pPr>
@@ -1359,43 +926,9 @@
           <w:numId w:val="16"/>
         </w:numPr>
       </w:pPr>
-      <w:proofErr w:type="spellStart"/>
-      <w:r>
-        <w:t>Poistettu</w:t>
-      </w:r>
-      <w:proofErr w:type="spellEnd"/>
-      <w:r>
-        <w:t xml:space="preserve"> </w:t>
-      </w:r>
-      <w:proofErr w:type="spellStart"/>
-      <w:r>
-        <w:t>koko</w:t>
-      </w:r>
-      <w:proofErr w:type="spellEnd"/>
-      <w:r>
-        <w:t xml:space="preserve"> </w:t>
-      </w:r>
-      <w:proofErr w:type="spellStart"/>
-      <w:r>
-        <w:t>entiteetti</w:t>
-      </w:r>
-      <w:proofErr w:type="spellEnd"/>
-      <w:r>
-        <w:t xml:space="preserve">, </w:t>
-      </w:r>
-      <w:proofErr w:type="spellStart"/>
-      <w:r>
-        <w:t>sisällytetty</w:t>
-      </w:r>
-      <w:proofErr w:type="spellEnd"/>
-      <w:r>
-        <w:t xml:space="preserve"> </w:t>
-      </w:r>
-      <w:proofErr w:type="spellStart"/>
-      <w:r>
-        <w:t>Työsopimukseen</w:t>
-      </w:r>
-      <w:proofErr w:type="spellEnd"/>
+      <w:r>
+        <w:t>Poistettu koko entiteetti, sisällytetty Työsopimukseen</w:t>
+      </w:r>
     </w:p>
     <w:p>
       <w:pPr>
@@ -1405,11 +938,9 @@
           <w:numId w:val="16"/>
         </w:numPr>
       </w:pPr>
-      <w:proofErr w:type="spellStart"/>
       <w:r>
         <w:t>Työsopimus</w:t>
       </w:r>
-      <w:proofErr w:type="spellEnd"/>
     </w:p>
     <w:p>
       <w:pPr>
@@ -1426,21 +957,7 @@
         <w:rPr>
           <w:lang w:val="fi-FI"/>
         </w:rPr>
-        <w:t xml:space="preserve">Lisätty </w:t>
-      </w:r>
-      <w:proofErr w:type="spellStart"/>
-      <w:r>
-        <w:rPr>
-          <w:lang w:val="fi-FI"/>
-        </w:rPr>
-        <w:t>sopimuksenTila</w:t>
-      </w:r>
-      <w:proofErr w:type="spellEnd"/>
-      <w:r>
-        <w:rPr>
-          <w:lang w:val="fi-FI"/>
-        </w:rPr>
-        <w:t xml:space="preserve"> -attribuutti ilmaisemaan, mikäli suunnitelma, tarjous tai sopimus</w:t>
+        <w:t>Lisätty sopimuksenTila -attribuutti ilmaisemaan, mikäli suunnitelma, tarjous tai sopimus</w:t>
       </w:r>
     </w:p>
     <w:p>
@@ -1451,11 +968,9 @@
           <w:numId w:val="16"/>
         </w:numPr>
       </w:pPr>
-      <w:proofErr w:type="spellStart"/>
       <w:r>
         <w:t>Tuntityö</w:t>
       </w:r>
-      <w:proofErr w:type="spellEnd"/>
     </w:p>
     <w:p>
       <w:pPr>
@@ -1465,38 +980,9 @@
           <w:numId w:val="16"/>
         </w:numPr>
       </w:pPr>
-      <w:proofErr w:type="spellStart"/>
       <w:r>
         <w:lastRenderedPageBreak/>
-        <w:t>Nimi</w:t>
-      </w:r>
-      <w:proofErr w:type="spellEnd"/>
-      <w:r>
-        <w:t xml:space="preserve"> </w:t>
-      </w:r>
-      <w:proofErr w:type="spellStart"/>
-      <w:r>
-        <w:t>muutettu</w:t>
-      </w:r>
-      <w:proofErr w:type="spellEnd"/>
-      <w:r>
-        <w:t xml:space="preserve"> (</w:t>
-      </w:r>
-      <w:proofErr w:type="spellStart"/>
-      <w:r>
-        <w:t>Tuntityöhinnasto</w:t>
-      </w:r>
-      <w:proofErr w:type="spellEnd"/>
-      <w:r>
-        <w:t xml:space="preserve"> -&gt; </w:t>
-      </w:r>
-      <w:proofErr w:type="spellStart"/>
-      <w:r>
-        <w:t>Tuntityö</w:t>
-      </w:r>
-      <w:proofErr w:type="spellEnd"/>
-      <w:r>
-        <w:t>)</w:t>
+        <w:t>Nimi muutettu (Tuntityöhinnasto -&gt; Tuntityö)</w:t>
       </w:r>
     </w:p>
     <w:p>
@@ -1546,11 +1032,9 @@
           <w:numId w:val="16"/>
         </w:numPr>
       </w:pPr>
-      <w:proofErr w:type="spellStart"/>
       <w:r>
         <w:t>Suhteet</w:t>
       </w:r>
-      <w:proofErr w:type="spellEnd"/>
     </w:p>
     <w:p>
       <w:pPr>
@@ -1560,29 +1044,8 @@
           <w:numId w:val="16"/>
         </w:numPr>
       </w:pPr>
-      <w:proofErr w:type="spellStart"/>
-      <w:r>
-        <w:t>Sisältää</w:t>
-      </w:r>
-      <w:proofErr w:type="spellEnd"/>
-      <w:r>
-        <w:t xml:space="preserve"> (</w:t>
-      </w:r>
-      <w:proofErr w:type="spellStart"/>
-      <w:r>
-        <w:t>Tarvike</w:t>
-      </w:r>
-      <w:proofErr w:type="spellEnd"/>
-      <w:r>
-        <w:t xml:space="preserve"> – </w:t>
-      </w:r>
-      <w:proofErr w:type="spellStart"/>
-      <w:r>
-        <w:t>Työsuoritus</w:t>
-      </w:r>
-      <w:proofErr w:type="spellEnd"/>
-      <w:r>
-        <w:t>)</w:t>
+      <w:r>
+        <w:t>Sisältää (Tarvike – Työsuoritus)</w:t>
       </w:r>
     </w:p>
     <w:p>
@@ -1593,19 +1056,9 @@
           <w:numId w:val="16"/>
         </w:numPr>
       </w:pPr>
-      <w:proofErr w:type="spellStart"/>
-      <w:r>
-        <w:t>Muutettu</w:t>
-      </w:r>
-      <w:proofErr w:type="spellEnd"/>
-      <w:r>
-        <w:t xml:space="preserve"> </w:t>
-      </w:r>
-      <w:proofErr w:type="spellStart"/>
-      <w:r>
-        <w:t>tavanomaiseksi</w:t>
-      </w:r>
-      <w:proofErr w:type="spellEnd"/>
+      <w:r>
+        <w:t>Muutettu tavanomaiseksi</w:t>
+      </w:r>
     </w:p>
     <w:p>
       <w:pPr>
@@ -1615,29 +1068,8 @@
           <w:numId w:val="16"/>
         </w:numPr>
       </w:pPr>
-      <w:proofErr w:type="spellStart"/>
-      <w:r>
-        <w:t>Sisältää</w:t>
-      </w:r>
-      <w:proofErr w:type="spellEnd"/>
-      <w:r>
-        <w:t xml:space="preserve"> (</w:t>
-      </w:r>
-      <w:proofErr w:type="spellStart"/>
-      <w:r>
-        <w:t>Työsuoritus</w:t>
-      </w:r>
-      <w:proofErr w:type="spellEnd"/>
-      <w:r>
-        <w:t xml:space="preserve"> – </w:t>
-      </w:r>
-      <w:proofErr w:type="spellStart"/>
-      <w:r>
-        <w:t>Tuntityö</w:t>
-      </w:r>
-      <w:proofErr w:type="spellEnd"/>
-      <w:r>
-        <w:t>)</w:t>
+      <w:r>
+        <w:t>Sisältää (Työsuoritus – Tuntityö)</w:t>
       </w:r>
     </w:p>
     <w:p>
@@ -1648,35 +1080,15 @@
           <w:numId w:val="16"/>
         </w:numPr>
       </w:pPr>
-      <w:proofErr w:type="spellStart"/>
-      <w:r>
-        <w:t>Lisätty</w:t>
-      </w:r>
-      <w:proofErr w:type="spellEnd"/>
-      <w:r>
-        <w:t xml:space="preserve"> </w:t>
-      </w:r>
-      <w:proofErr w:type="spellStart"/>
-      <w:r>
-        <w:t>attribuutit</w:t>
-      </w:r>
-      <w:proofErr w:type="spellEnd"/>
-      <w:r>
-        <w:t xml:space="preserve"> </w:t>
-      </w:r>
-      <w:proofErr w:type="spellStart"/>
+      <w:r>
+        <w:t xml:space="preserve">Lisätty attribuutit </w:t>
+      </w:r>
       <w:r>
         <w:t>alennusProsentti</w:t>
       </w:r>
-      <w:proofErr w:type="spellEnd"/>
-      <w:r>
-        <w:t xml:space="preserve"> ja </w:t>
-      </w:r>
-      <w:proofErr w:type="spellStart"/>
-      <w:r>
-        <w:t>tuntiLkm</w:t>
-      </w:r>
-      <w:proofErr w:type="spellEnd"/>
+      <w:r>
+        <w:t xml:space="preserve"> ja tuntiLkm</w:t>
+      </w:r>
     </w:p>
     <w:p>
       <w:pPr>
@@ -1686,11 +1098,9 @@
           <w:numId w:val="16"/>
         </w:numPr>
       </w:pPr>
-      <w:proofErr w:type="spellStart"/>
       <w:r>
         <w:t>Maksumuistuttaa</w:t>
       </w:r>
-      <w:proofErr w:type="spellEnd"/>
     </w:p>
     <w:p>
       <w:pPr>
@@ -1707,21 +1117,7 @@
         <w:rPr>
           <w:lang w:val="fi-FI"/>
         </w:rPr>
-        <w:t xml:space="preserve">Lisätty johdetut attribuutit </w:t>
-      </w:r>
-      <w:proofErr w:type="spellStart"/>
-      <w:r>
-        <w:rPr>
-          <w:lang w:val="fi-FI"/>
-        </w:rPr>
-        <w:t>muistutusLkm</w:t>
-      </w:r>
-      <w:proofErr w:type="spellEnd"/>
-      <w:r>
-        <w:rPr>
-          <w:lang w:val="fi-FI"/>
-        </w:rPr>
-        <w:t xml:space="preserve"> ja viivästyskulut</w:t>
+        <w:t>Lisätty johdetut attribuutit muistutusLkm ja viivästyskulut</w:t>
       </w:r>
     </w:p>
     <w:p>
@@ -1852,21 +1248,7 @@
         <w:rPr>
           <w:lang w:val="fi-FI"/>
         </w:rPr>
-        <w:t>ASIAKAS (</w:t>
-      </w:r>
-      <w:proofErr w:type="spellStart"/>
-      <w:r>
-        <w:rPr>
-          <w:lang w:val="fi-FI"/>
-        </w:rPr>
-        <w:t>asiakasID</w:t>
-      </w:r>
-      <w:proofErr w:type="spellEnd"/>
-      <w:r>
-        <w:rPr>
-          <w:lang w:val="fi-FI"/>
-        </w:rPr>
-        <w:t>, nimi, osoite)</w:t>
+        <w:t>ASIAKAS (asiakasID, nimi, osoite)</w:t>
       </w:r>
     </w:p>
     <w:p>
@@ -1884,35 +1266,7 @@
         <w:rPr>
           <w:lang w:val="fi-FI"/>
         </w:rPr>
-        <w:t>TYOKOHDE (</w:t>
-      </w:r>
-      <w:proofErr w:type="spellStart"/>
-      <w:r>
-        <w:rPr>
-          <w:lang w:val="fi-FI"/>
-        </w:rPr>
-        <w:t>kohdeID</w:t>
-      </w:r>
-      <w:proofErr w:type="spellEnd"/>
-      <w:r>
-        <w:rPr>
-          <w:lang w:val="fi-FI"/>
-        </w:rPr>
-        <w:t xml:space="preserve">, </w:t>
-      </w:r>
-      <w:proofErr w:type="spellStart"/>
-      <w:r>
-        <w:rPr>
-          <w:lang w:val="fi-FI"/>
-        </w:rPr>
-        <w:t>omistajaID</w:t>
-      </w:r>
-      <w:proofErr w:type="spellEnd"/>
-      <w:r>
-        <w:rPr>
-          <w:lang w:val="fi-FI"/>
-        </w:rPr>
-        <w:t>, kohdetyyppi, osoite)</w:t>
+        <w:t>TYOKOHDE (kohdeID, omistajaID, kohdetyyppi, osoite)</w:t>
       </w:r>
     </w:p>
     <w:p>
@@ -1930,92 +1284,14 @@
         <w:rPr>
           <w:lang w:val="fi-FI"/>
         </w:rPr>
-        <w:t>TYOSOPIMUS (</w:t>
-      </w:r>
-      <w:proofErr w:type="spellStart"/>
-      <w:r>
-        <w:rPr>
-          <w:lang w:val="fi-FI"/>
-        </w:rPr>
-        <w:t>sopimusID</w:t>
-      </w:r>
-      <w:proofErr w:type="spellEnd"/>
-      <w:r>
-        <w:rPr>
-          <w:lang w:val="fi-FI"/>
-        </w:rPr>
-        <w:t xml:space="preserve">, </w:t>
-      </w:r>
-      <w:proofErr w:type="spellStart"/>
-      <w:r>
-        <w:rPr>
-          <w:lang w:val="fi-FI"/>
-        </w:rPr>
-        <w:t>kohdeID</w:t>
-      </w:r>
-      <w:proofErr w:type="spellEnd"/>
-      <w:r>
-        <w:rPr>
-          <w:lang w:val="fi-FI"/>
-        </w:rPr>
-        <w:t xml:space="preserve">, tyyppi, </w:t>
-      </w:r>
-      <w:proofErr w:type="spellStart"/>
-      <w:r>
-        <w:rPr>
-          <w:lang w:val="fi-FI"/>
-        </w:rPr>
-        <w:t>tyonHinta</w:t>
-      </w:r>
-      <w:proofErr w:type="spellEnd"/>
-      <w:r>
-        <w:rPr>
-          <w:lang w:val="fi-FI"/>
-        </w:rPr>
-        <w:t xml:space="preserve">, </w:t>
-      </w:r>
-      <w:proofErr w:type="spellStart"/>
-      <w:r>
-        <w:rPr>
-          <w:lang w:val="fi-FI"/>
-        </w:rPr>
-        <w:t>tarvikkeidenHinta</w:t>
-      </w:r>
-      <w:proofErr w:type="spellEnd"/>
-      <w:r>
-        <w:rPr>
-          <w:lang w:val="fi-FI"/>
-        </w:rPr>
-        <w:t>, osamaksu, pvm, selite</w:t>
-      </w:r>
-      <w:r>
-        <w:rPr>
-          <w:lang w:val="fi-FI"/>
-        </w:rPr>
-        <w:t xml:space="preserve">, </w:t>
-      </w:r>
-      <w:proofErr w:type="spellStart"/>
-      <w:r>
-        <w:rPr>
-          <w:lang w:val="fi-FI"/>
-        </w:rPr>
-        <w:t>sopimuksenTila</w:t>
-      </w:r>
-      <w:proofErr w:type="spellEnd"/>
-      <w:r>
-        <w:rPr>
-          <w:lang w:val="fi-FI"/>
-        </w:rPr>
-        <w:t xml:space="preserve">, </w:t>
-      </w:r>
-      <w:proofErr w:type="spellStart"/>
-      <w:r>
-        <w:rPr>
-          <w:lang w:val="fi-FI"/>
-        </w:rPr>
-        <w:t>sopimuksenSumma</w:t>
-      </w:r>
-      <w:proofErr w:type="spellEnd"/>
+        <w:t>TYOSOPIMUS (sopimusID, kohdeID, tyyppi, tyonHinta, tarvikkeidenHinta, osamaksu, pvm, selite</w:t>
+      </w:r>
+      <w:r>
+        <w:rPr>
+          <w:lang w:val="fi-FI"/>
+        </w:rPr>
+        <w:t>, sopimuksenTila, sopimuksenSumma</w:t>
+      </w:r>
       <w:r>
         <w:rPr>
           <w:lang w:val="fi-FI"/>
@@ -2038,86 +1314,14 @@
         <w:rPr>
           <w:lang w:val="fi-FI"/>
         </w:rPr>
-        <w:t>LASKU (</w:t>
-      </w:r>
-      <w:proofErr w:type="spellStart"/>
-      <w:r>
-        <w:rPr>
-          <w:lang w:val="fi-FI"/>
-        </w:rPr>
-        <w:t>laskuID</w:t>
-      </w:r>
-      <w:proofErr w:type="spellEnd"/>
-      <w:r>
-        <w:rPr>
-          <w:lang w:val="fi-FI"/>
-        </w:rPr>
-        <w:t xml:space="preserve">, </w:t>
-      </w:r>
-      <w:proofErr w:type="spellStart"/>
-      <w:r>
-        <w:rPr>
-          <w:lang w:val="fi-FI"/>
-        </w:rPr>
-        <w:t>sopimusID</w:t>
-      </w:r>
-      <w:proofErr w:type="spellEnd"/>
-      <w:r>
-        <w:rPr>
-          <w:lang w:val="fi-FI"/>
-        </w:rPr>
-        <w:t xml:space="preserve">, pvm, </w:t>
-      </w:r>
-      <w:proofErr w:type="spellStart"/>
-      <w:r>
-        <w:rPr>
-          <w:lang w:val="fi-FI"/>
-        </w:rPr>
-        <w:t>erapaiva</w:t>
-      </w:r>
-      <w:proofErr w:type="spellEnd"/>
-      <w:r>
-        <w:rPr>
-          <w:lang w:val="fi-FI"/>
-        </w:rPr>
-        <w:t xml:space="preserve">, </w:t>
-      </w:r>
-      <w:proofErr w:type="spellStart"/>
-      <w:r>
-        <w:rPr>
-          <w:lang w:val="fi-FI"/>
-        </w:rPr>
-        <w:t>maksettuPVM</w:t>
-      </w:r>
-      <w:proofErr w:type="spellEnd"/>
-      <w:r>
-        <w:rPr>
-          <w:lang w:val="fi-FI"/>
-        </w:rPr>
-        <w:t xml:space="preserve">, </w:t>
-      </w:r>
-      <w:proofErr w:type="spellStart"/>
-      <w:r>
-        <w:rPr>
-          <w:lang w:val="fi-FI"/>
-        </w:rPr>
-        <w:t>edeltavaLasku</w:t>
-      </w:r>
-      <w:proofErr w:type="spellEnd"/>
-      <w:r>
-        <w:rPr>
-          <w:lang w:val="fi-FI"/>
-        </w:rPr>
-        <w:t xml:space="preserve">, muistutuslkm, </w:t>
-      </w:r>
-      <w:proofErr w:type="spellStart"/>
-      <w:r>
-        <w:rPr>
-          <w:lang w:val="fi-FI"/>
-        </w:rPr>
-        <w:t>viivastyskulut</w:t>
-      </w:r>
-      <w:proofErr w:type="spellEnd"/>
+        <w:t>LASKU (laskuID, sopimusID, pvm, erapaiva, maksettuPVM, edeltavaLasku</w:t>
+      </w:r>
+      <w:r>
+        <w:rPr>
+          <w:lang w:val="fi-FI"/>
+        </w:rPr>
+        <w:t>, muistutuslkm, viivastyskulut</w:t>
+      </w:r>
       <w:r>
         <w:rPr>
           <w:lang w:val="fi-FI"/>
@@ -2158,44 +1362,14 @@
         <w:rPr>
           <w:lang w:val="fi-FI"/>
         </w:rPr>
-        <w:t>TYOSUORITUS (</w:t>
-      </w:r>
-      <w:proofErr w:type="spellStart"/>
-      <w:r>
-        <w:rPr>
-          <w:lang w:val="fi-FI"/>
-        </w:rPr>
-        <w:t>suoritusID</w:t>
-      </w:r>
-      <w:proofErr w:type="spellEnd"/>
-      <w:r>
-        <w:rPr>
-          <w:lang w:val="fi-FI"/>
-        </w:rPr>
-        <w:t xml:space="preserve">, </w:t>
-      </w:r>
-      <w:proofErr w:type="spellStart"/>
-      <w:r>
-        <w:rPr>
-          <w:lang w:val="fi-FI"/>
-        </w:rPr>
-        <w:t>sopimusID</w:t>
-      </w:r>
-      <w:proofErr w:type="spellEnd"/>
-      <w:r>
-        <w:rPr>
-          <w:lang w:val="fi-FI"/>
-        </w:rPr>
-        <w:t xml:space="preserve">, </w:t>
-      </w:r>
-      <w:proofErr w:type="spellStart"/>
+        <w:t xml:space="preserve">TYOSUORITUS (suoritusID, sopimusID, </w:t>
+      </w:r>
       <w:r>
         <w:rPr>
           <w:lang w:val="fi-FI"/>
         </w:rPr>
         <w:t>suorituspvm</w:t>
       </w:r>
-      <w:proofErr w:type="spellEnd"/>
       <w:r>
         <w:rPr>
           <w:lang w:val="fi-FI"/>
@@ -2218,35 +1392,7 @@
         <w:rPr>
           <w:lang w:val="fi-FI"/>
         </w:rPr>
-        <w:t>TYOSUORITUKSENTUNTITYO (</w:t>
-      </w:r>
-      <w:proofErr w:type="spellStart"/>
-      <w:r>
-        <w:rPr>
-          <w:lang w:val="fi-FI"/>
-        </w:rPr>
-        <w:t>suoritusID</w:t>
-      </w:r>
-      <w:proofErr w:type="spellEnd"/>
-      <w:r>
-        <w:rPr>
-          <w:lang w:val="fi-FI"/>
-        </w:rPr>
-        <w:t xml:space="preserve">, aleprosentti, </w:t>
-      </w:r>
-      <w:proofErr w:type="spellStart"/>
-      <w:r>
-        <w:rPr>
-          <w:lang w:val="fi-FI"/>
-        </w:rPr>
-        <w:t>tyontyyppi</w:t>
-      </w:r>
-      <w:proofErr w:type="spellEnd"/>
-      <w:r>
-        <w:rPr>
-          <w:lang w:val="fi-FI"/>
-        </w:rPr>
-        <w:t>, tuntilkm)</w:t>
+        <w:t>TYOSUORITUKSENTUNTITYO (suoritusID, aleprosentti, tyontyyppi, tuntilkm)</w:t>
       </w:r>
     </w:p>
     <w:p>
@@ -2264,63 +1410,7 @@
         <w:rPr>
           <w:lang w:val="fi-FI"/>
         </w:rPr>
-        <w:t>TARVIKE (</w:t>
-      </w:r>
-      <w:proofErr w:type="spellStart"/>
-      <w:r>
-        <w:rPr>
-          <w:lang w:val="fi-FI"/>
-        </w:rPr>
-        <w:t>tarvikeID</w:t>
-      </w:r>
-      <w:proofErr w:type="spellEnd"/>
-      <w:r>
-        <w:rPr>
-          <w:lang w:val="fi-FI"/>
-        </w:rPr>
-        <w:t xml:space="preserve">, nimi, </w:t>
-      </w:r>
-      <w:proofErr w:type="spellStart"/>
-      <w:r>
-        <w:rPr>
-          <w:lang w:val="fi-FI"/>
-        </w:rPr>
-        <w:t>sisaanostohinta</w:t>
-      </w:r>
-      <w:proofErr w:type="spellEnd"/>
-      <w:r>
-        <w:rPr>
-          <w:lang w:val="fi-FI"/>
-        </w:rPr>
-        <w:t xml:space="preserve">, myyntihinta, </w:t>
-      </w:r>
-      <w:proofErr w:type="spellStart"/>
-      <w:r>
-        <w:rPr>
-          <w:lang w:val="fi-FI"/>
-        </w:rPr>
-        <w:t>yksikko</w:t>
-      </w:r>
-      <w:proofErr w:type="spellEnd"/>
-      <w:r>
-        <w:rPr>
-          <w:lang w:val="fi-FI"/>
-        </w:rPr>
-        <w:t xml:space="preserve">, </w:t>
-      </w:r>
-      <w:proofErr w:type="spellStart"/>
-      <w:r>
-        <w:rPr>
-          <w:lang w:val="fi-FI"/>
-        </w:rPr>
-        <w:t>varastoLkm</w:t>
-      </w:r>
-      <w:proofErr w:type="spellEnd"/>
-      <w:r>
-        <w:rPr>
-          <w:lang w:val="fi-FI"/>
-        </w:rPr>
-        <w:t>, alv)</w:t>
+        <w:t>TARVIKE (tarvikeID, nimi, sisaanostohinta, myyntihinta, yksikko, varastoLkm, alv)</w:t>
       </w:r>
     </w:p>
     <w:p>
@@ -2338,35 +1428,7 @@
         <w:rPr>
           <w:lang w:val="fi-FI"/>
         </w:rPr>
-        <w:t>TARVIKELUETTELO (</w:t>
-      </w:r>
-      <w:proofErr w:type="spellStart"/>
-      <w:r>
-        <w:rPr>
-          <w:lang w:val="fi-FI"/>
-        </w:rPr>
-        <w:t>suoritusID</w:t>
-      </w:r>
-      <w:proofErr w:type="spellEnd"/>
-      <w:r>
-        <w:rPr>
-          <w:lang w:val="fi-FI"/>
-        </w:rPr>
-        <w:t xml:space="preserve">, </w:t>
-      </w:r>
-      <w:proofErr w:type="spellStart"/>
-      <w:r>
-        <w:rPr>
-          <w:lang w:val="fi-FI"/>
-        </w:rPr>
-        <w:t>tarvikeID</w:t>
-      </w:r>
-      <w:proofErr w:type="spellEnd"/>
-      <w:r>
-        <w:rPr>
-          <w:lang w:val="fi-FI"/>
-        </w:rPr>
-        <w:t>, lkm, aleprosentti)</w:t>
+        <w:t>TARVIKELUETTELO (suoritusID, tarvikeID, lkm, aleprosentti)</w:t>
       </w:r>
     </w:p>
     <w:p>
@@ -2601,35 +1663,13 @@
         <w:rPr>
           <w:lang w:val="fi-FI"/>
         </w:rPr>
-        <w:t xml:space="preserve">Tarkistetaan </w:t>
-      </w:r>
-      <w:proofErr w:type="spellStart"/>
-      <w:r>
-        <w:rPr>
-          <w:lang w:val="fi-FI"/>
-        </w:rPr>
-        <w:t>tyokohde</w:t>
-      </w:r>
-      <w:proofErr w:type="spellEnd"/>
-      <w:r>
-        <w:rPr>
-          <w:lang w:val="fi-FI"/>
-        </w:rPr>
-        <w:t xml:space="preserve"> välilehdeltä </w:t>
-      </w:r>
-      <w:proofErr w:type="spellStart"/>
-      <w:r>
-        <w:rPr>
-          <w:lang w:val="fi-FI"/>
-        </w:rPr>
-        <w:t>tyokohteen</w:t>
-      </w:r>
-      <w:proofErr w:type="spellEnd"/>
-      <w:r>
-        <w:rPr>
-          <w:lang w:val="fi-FI"/>
-        </w:rPr>
-        <w:t xml:space="preserve"> id</w:t>
+        <w:t xml:space="preserve">Tarkistetaan tyokohde välilehdeltä </w:t>
+      </w:r>
+      <w:r>
+        <w:rPr>
+          <w:lang w:val="fi-FI"/>
+        </w:rPr>
+        <w:t>tyokohteen id</w:t>
       </w:r>
     </w:p>
     <w:p>
@@ -2647,21 +1687,7 @@
         <w:rPr>
           <w:lang w:val="fi-FI"/>
         </w:rPr>
-        <w:t xml:space="preserve">Siirrytään </w:t>
-      </w:r>
-      <w:proofErr w:type="spellStart"/>
-      <w:r>
-        <w:rPr>
-          <w:lang w:val="fi-FI"/>
-        </w:rPr>
-        <w:t>tyosopimus</w:t>
-      </w:r>
-      <w:proofErr w:type="spellEnd"/>
-      <w:r>
-        <w:rPr>
-          <w:lang w:val="fi-FI"/>
-        </w:rPr>
-        <w:t xml:space="preserve"> välilehdelle, josta katsotaan kyseisen kohteen sopimuksen id</w:t>
+        <w:t>Siirrytään tyosopimus välilehdelle, josta katsotaan kyseisen kohteen sopimuksen id</w:t>
       </w:r>
     </w:p>
     <w:p>
@@ -2971,35 +1997,7 @@
         <w:rPr>
           <w:lang w:val="fi-FI"/>
         </w:rPr>
-        <w:t xml:space="preserve">Siirrytään </w:t>
-      </w:r>
-      <w:proofErr w:type="spellStart"/>
-      <w:r>
-        <w:rPr>
-          <w:lang w:val="fi-FI"/>
-        </w:rPr>
-        <w:t>tyokohde</w:t>
-      </w:r>
-      <w:proofErr w:type="spellEnd"/>
-      <w:r>
-        <w:rPr>
-          <w:lang w:val="fi-FI"/>
-        </w:rPr>
-        <w:t xml:space="preserve">, </w:t>
-      </w:r>
-      <w:proofErr w:type="spellStart"/>
-      <w:r>
-        <w:rPr>
-          <w:lang w:val="fi-FI"/>
-        </w:rPr>
-        <w:t>tyosopimus</w:t>
-      </w:r>
-      <w:proofErr w:type="spellEnd"/>
-      <w:r>
-        <w:rPr>
-          <w:lang w:val="fi-FI"/>
-        </w:rPr>
-        <w:t>, lasku tai tarvike välilehdille</w:t>
+        <w:t>Siirrytään tyokohde, tyosopimus, lasku tai tarvike välilehdille</w:t>
       </w:r>
     </w:p>
     <w:p>
@@ -3035,35 +2033,7 @@
         <w:rPr>
           <w:lang w:val="fi-FI"/>
         </w:rPr>
-        <w:t xml:space="preserve">Täytetään </w:t>
-      </w:r>
-      <w:proofErr w:type="spellStart"/>
-      <w:r>
-        <w:rPr>
-          <w:lang w:val="fi-FI"/>
-        </w:rPr>
-        <w:t>kohdeid</w:t>
-      </w:r>
-      <w:proofErr w:type="spellEnd"/>
-      <w:r>
-        <w:rPr>
-          <w:lang w:val="fi-FI"/>
-        </w:rPr>
-        <w:t xml:space="preserve"> ja lisätään </w:t>
-      </w:r>
-      <w:proofErr w:type="spellStart"/>
-      <w:r>
-        <w:rPr>
-          <w:lang w:val="fi-FI"/>
-        </w:rPr>
-        <w:t>halutu</w:t>
-      </w:r>
-      <w:proofErr w:type="spellEnd"/>
-      <w:r>
-        <w:rPr>
-          <w:lang w:val="fi-FI"/>
-        </w:rPr>
-        <w:t xml:space="preserve"> tuoterivit ja palvelut painamalla kyseisiä painikkeita</w:t>
+        <w:t>Täytetään kohdeid ja lisätään halutu tuoterivit ja palvelut painamalla kyseisiä painikkeita</w:t>
       </w:r>
     </w:p>
     <w:p>
@@ -3282,21 +2252,7 @@
         <w:rPr>
           <w:lang w:val="fi-FI"/>
         </w:rPr>
-        <w:t xml:space="preserve">Siirrytään </w:t>
-      </w:r>
-      <w:proofErr w:type="spellStart"/>
-      <w:r>
-        <w:rPr>
-          <w:lang w:val="fi-FI"/>
-        </w:rPr>
-        <w:t>tyosuorituksentuntityo</w:t>
-      </w:r>
-      <w:proofErr w:type="spellEnd"/>
-      <w:r>
-        <w:rPr>
-          <w:lang w:val="fi-FI"/>
-        </w:rPr>
-        <w:t>-välilehdelle ja annetaan työsuorituksen työsuoritteelle alennus</w:t>
+        <w:t>Siirrytään tyosuorituksentuntityo-välilehdelle ja annetaan työsuorituksen työsuoritteelle alennus</w:t>
       </w:r>
     </w:p>
     <w:p>
@@ -3332,21 +2288,7 @@
         <w:rPr>
           <w:lang w:val="fi-FI"/>
         </w:rPr>
-        <w:t xml:space="preserve">Siirrytään joko </w:t>
-      </w:r>
-      <w:proofErr w:type="spellStart"/>
-      <w:r>
-        <w:rPr>
-          <w:lang w:val="fi-FI"/>
-        </w:rPr>
-        <w:t>tyosopimus</w:t>
-      </w:r>
-      <w:proofErr w:type="spellEnd"/>
-      <w:r>
-        <w:rPr>
-          <w:lang w:val="fi-FI"/>
-        </w:rPr>
-        <w:t>- tai lasku -välilehdille</w:t>
+        <w:t>Siirrytään joko tyosopimus- tai lasku -välilehdille</w:t>
       </w:r>
     </w:p>
     <w:p>
@@ -3419,35 +2361,7 @@
         <w:rPr>
           <w:lang w:val="fi-FI"/>
         </w:rPr>
-        <w:t xml:space="preserve">Siirrytään </w:t>
-      </w:r>
-      <w:proofErr w:type="spellStart"/>
-      <w:r>
-        <w:rPr>
-          <w:lang w:val="fi-FI"/>
-        </w:rPr>
-        <w:t>tyokohde</w:t>
-      </w:r>
-      <w:proofErr w:type="spellEnd"/>
-      <w:r>
-        <w:rPr>
-          <w:lang w:val="fi-FI"/>
-        </w:rPr>
-        <w:t xml:space="preserve">, </w:t>
-      </w:r>
-      <w:proofErr w:type="spellStart"/>
-      <w:r>
-        <w:rPr>
-          <w:lang w:val="fi-FI"/>
-        </w:rPr>
-        <w:t>tyosopimus</w:t>
-      </w:r>
-      <w:proofErr w:type="spellEnd"/>
-      <w:r>
-        <w:rPr>
-          <w:lang w:val="fi-FI"/>
-        </w:rPr>
-        <w:t>, lasku tai tarvike välilehdille</w:t>
+        <w:t>Siirrytään tyokohde, tyosopimus, lasku tai tarvike välilehdille</w:t>
       </w:r>
     </w:p>
     <w:p>
@@ -3483,35 +2397,7 @@
         <w:rPr>
           <w:lang w:val="fi-FI"/>
         </w:rPr>
-        <w:t xml:space="preserve">Täytetään </w:t>
-      </w:r>
-      <w:proofErr w:type="spellStart"/>
-      <w:r>
-        <w:rPr>
-          <w:lang w:val="fi-FI"/>
-        </w:rPr>
-        <w:t>kohdeid</w:t>
-      </w:r>
-      <w:proofErr w:type="spellEnd"/>
-      <w:r>
-        <w:rPr>
-          <w:lang w:val="fi-FI"/>
-        </w:rPr>
-        <w:t xml:space="preserve"> ja lisätään </w:t>
-      </w:r>
-      <w:proofErr w:type="spellStart"/>
-      <w:r>
-        <w:rPr>
-          <w:lang w:val="fi-FI"/>
-        </w:rPr>
-        <w:t>halutu</w:t>
-      </w:r>
-      <w:proofErr w:type="spellEnd"/>
-      <w:r>
-        <w:rPr>
-          <w:lang w:val="fi-FI"/>
-        </w:rPr>
-        <w:t xml:space="preserve"> tuoterivit ja palvelut painamalla kyseisiä painikkeita</w:t>
+        <w:t>Täytetään kohdeid ja lisätään halutu tuoterivit ja palvelut painamalla kyseisiä painikkeita</w:t>
       </w:r>
     </w:p>
     <w:p>
@@ -3622,158 +2508,38 @@
         <w:rPr>
           <w:lang w:val="fi-FI"/>
         </w:rPr>
-        <w:t xml:space="preserve">Sovellus toteutettu </w:t>
-      </w:r>
-      <w:proofErr w:type="spellStart"/>
-      <w:r>
-        <w:rPr>
-          <w:lang w:val="fi-FI"/>
-        </w:rPr>
-        <w:t>Spring-boot</w:t>
-      </w:r>
-      <w:proofErr w:type="spellEnd"/>
-      <w:r>
-        <w:rPr>
-          <w:lang w:val="fi-FI"/>
-        </w:rPr>
-        <w:t xml:space="preserve"> </w:t>
-      </w:r>
-      <w:proofErr w:type="spellStart"/>
-      <w:r>
-        <w:rPr>
-          <w:lang w:val="fi-FI"/>
-        </w:rPr>
-        <w:t>backendin</w:t>
-      </w:r>
-      <w:proofErr w:type="spellEnd"/>
-      <w:r>
-        <w:rPr>
-          <w:lang w:val="fi-FI"/>
-        </w:rPr>
-        <w:t xml:space="preserve"> ja </w:t>
-      </w:r>
-      <w:proofErr w:type="spellStart"/>
-      <w:r>
-        <w:rPr>
-          <w:lang w:val="fi-FI"/>
-        </w:rPr>
-        <w:t>React</w:t>
-      </w:r>
-      <w:proofErr w:type="spellEnd"/>
-      <w:r>
-        <w:rPr>
-          <w:lang w:val="fi-FI"/>
-        </w:rPr>
-        <w:t xml:space="preserve"> </w:t>
-      </w:r>
-      <w:proofErr w:type="spellStart"/>
-      <w:r>
-        <w:rPr>
-          <w:lang w:val="fi-FI"/>
-        </w:rPr>
-        <w:t>frontend</w:t>
-      </w:r>
-      <w:proofErr w:type="spellEnd"/>
-      <w:r>
-        <w:rPr>
-          <w:lang w:val="fi-FI"/>
-        </w:rPr>
-        <w:t>-sovelluksen yh</w:t>
-      </w:r>
-      <w:r>
-        <w:rPr>
-          <w:lang w:val="fi-FI"/>
-        </w:rPr>
-        <w:t xml:space="preserve">distelmällä. </w:t>
-      </w:r>
-      <w:proofErr w:type="spellStart"/>
-      <w:r>
-        <w:rPr>
-          <w:lang w:val="fi-FI"/>
-        </w:rPr>
-        <w:t>Backend</w:t>
-      </w:r>
-      <w:proofErr w:type="spellEnd"/>
-      <w:r>
-        <w:rPr>
-          <w:lang w:val="fi-FI"/>
-        </w:rPr>
-        <w:t xml:space="preserve"> ottaa yhteyden tietokantaan ja </w:t>
-      </w:r>
-      <w:r>
-        <w:rPr>
-          <w:lang w:val="fi-FI"/>
-        </w:rPr>
-        <w:t xml:space="preserve">välittää tietoa REST-apin kautta </w:t>
-      </w:r>
-      <w:proofErr w:type="spellStart"/>
-      <w:r>
-        <w:rPr>
-          <w:lang w:val="fi-FI"/>
-        </w:rPr>
-        <w:t>frontend</w:t>
-      </w:r>
-      <w:proofErr w:type="spellEnd"/>
-      <w:r>
-        <w:rPr>
-          <w:lang w:val="fi-FI"/>
-        </w:rPr>
-        <w:t>-sovellukselle.</w:t>
-      </w:r>
-      <w:r>
-        <w:rPr>
-          <w:lang w:val="fi-FI"/>
-        </w:rPr>
-        <w:t xml:space="preserve"> Nämä on </w:t>
-      </w:r>
-      <w:proofErr w:type="spellStart"/>
-      <w:r>
-        <w:rPr>
-          <w:lang w:val="fi-FI"/>
-        </w:rPr>
-        <w:t>Mavenilla</w:t>
-      </w:r>
-      <w:proofErr w:type="spellEnd"/>
-      <w:r>
-        <w:rPr>
-          <w:lang w:val="fi-FI"/>
-        </w:rPr>
-        <w:t xml:space="preserve"> pakattu yksittäiseksi JAR-tiedostoksi, joka on laitettu serverille pyörimään.</w:t>
-      </w:r>
-    </w:p>
-    <w:p>
-      <w:pPr>
-        <w:rPr>
-          <w:lang w:val="fi-FI"/>
-        </w:rPr>
-      </w:pPr>
-      <w:proofErr w:type="spellStart"/>
-      <w:r>
-        <w:rPr>
-          <w:lang w:val="fi-FI"/>
-        </w:rPr>
-        <w:t>React-app</w:t>
-      </w:r>
-      <w:proofErr w:type="spellEnd"/>
-      <w:r>
-        <w:rPr>
-          <w:lang w:val="fi-FI"/>
-        </w:rPr>
-        <w:t xml:space="preserve"> tekee http-pyyntöjä </w:t>
-      </w:r>
-      <w:proofErr w:type="spellStart"/>
-      <w:r>
-        <w:rPr>
-          <w:lang w:val="fi-FI"/>
-        </w:rPr>
-        <w:t>Spring-Boot</w:t>
-      </w:r>
-      <w:proofErr w:type="spellEnd"/>
-      <w:r>
-        <w:rPr>
-          <w:lang w:val="fi-FI"/>
-        </w:rPr>
-        <w:t xml:space="preserve"> sovellukselle, jo</w:t>
+        <w:t>Sovellus toteutettu Spring-boot backendin ja React frontend-sovelluksen yh</w:t>
+      </w:r>
+      <w:r>
+        <w:rPr>
+          <w:lang w:val="fi-FI"/>
+        </w:rPr>
+        <w:t xml:space="preserve">distelmällä. Backend ottaa yhteyden tietokantaan ja </w:t>
+      </w:r>
+      <w:r>
+        <w:rPr>
+          <w:lang w:val="fi-FI"/>
+        </w:rPr>
+        <w:t>välittää tietoa REST-apin kautta frontend-sovellukselle.</w:t>
+      </w:r>
+      <w:r>
+        <w:rPr>
+          <w:lang w:val="fi-FI"/>
+        </w:rPr>
+        <w:t xml:space="preserve"> Nämä on Mavenilla pakattu yksittäiseksi JAR-tiedostoksi, joka on laitettu serverille pyörimään.</w:t>
+      </w:r>
+    </w:p>
+    <w:p>
+      <w:pPr>
+        <w:rPr>
+          <w:lang w:val="fi-FI"/>
+        </w:rPr>
+      </w:pPr>
+      <w:r>
+        <w:rPr>
+          <w:lang w:val="fi-FI"/>
+        </w:rPr>
+        <w:t>React-app tekee http-pyyntöjä Spring-Boot sovellukselle, jo</w:t>
       </w:r>
       <w:r>
         <w:rPr>
@@ -3785,35 +2551,7 @@
         <w:rPr>
           <w:lang w:val="fi-FI"/>
         </w:rPr>
-        <w:t xml:space="preserve">JDBC kirjastolla. Suurin osa laskennasta tapahtuu </w:t>
-      </w:r>
-      <w:proofErr w:type="spellStart"/>
-      <w:r>
-        <w:rPr>
-          <w:lang w:val="fi-FI"/>
-        </w:rPr>
-        <w:t>backend</w:t>
-      </w:r>
-      <w:proofErr w:type="spellEnd"/>
-      <w:r>
-        <w:rPr>
-          <w:lang w:val="fi-FI"/>
-        </w:rPr>
-        <w:t xml:space="preserve">-sovelluksessa. </w:t>
-      </w:r>
-      <w:proofErr w:type="spellStart"/>
-      <w:r>
-        <w:rPr>
-          <w:lang w:val="fi-FI"/>
-        </w:rPr>
-        <w:t>Frontend</w:t>
-      </w:r>
-      <w:proofErr w:type="spellEnd"/>
-      <w:r>
-        <w:rPr>
-          <w:lang w:val="fi-FI"/>
-        </w:rPr>
-        <w:t xml:space="preserve"> tekee joitakin yksinkertaisia laskutoimituksia, mutta lähinnä asettelee </w:t>
+        <w:t xml:space="preserve">JDBC kirjastolla. Suurin osa laskennasta tapahtuu backend-sovelluksessa. Frontend tekee joitakin yksinkertaisia laskutoimituksia, mutta lähinnä asettelee </w:t>
       </w:r>
       <w:r>
         <w:rPr>
@@ -3837,16 +2575,8 @@
         <w:rPr>
           <w:lang w:val="fi-FI"/>
         </w:rPr>
-        <w:t xml:space="preserve">Jäsenten välinen </w:t>
-      </w:r>
-      <w:proofErr w:type="spellStart"/>
-      <w:r>
-        <w:rPr>
-          <w:lang w:val="fi-FI"/>
-        </w:rPr>
-        <w:t>työnjao</w:t>
-      </w:r>
-      <w:proofErr w:type="spellEnd"/>
+        <w:t>Jäsenten välinen työnjao</w:t>
+      </w:r>
     </w:p>
     <w:p>
       <w:pPr>
@@ -3884,21 +2614,7 @@
         <w:rPr>
           <w:lang w:val="fi-FI"/>
         </w:rPr>
-        <w:t xml:space="preserve"> </w:t>
-      </w:r>
-      <w:proofErr w:type="spellStart"/>
-      <w:r>
-        <w:rPr>
-          <w:lang w:val="fi-FI"/>
-        </w:rPr>
-        <w:t>er</w:t>
-      </w:r>
-      <w:proofErr w:type="spellEnd"/>
-      <w:r>
-        <w:rPr>
-          <w:lang w:val="fi-FI"/>
-        </w:rPr>
-        <w:t>-kaavio, sql ja dokumentaatio</w:t>
+        <w:t xml:space="preserve"> er-kaavio, sql ja dokumentaatio</w:t>
       </w:r>
     </w:p>
     <w:p>
@@ -3948,15 +2664,7 @@
         <w:tab/>
       </w:r>
       <w:r>
-        <w:t xml:space="preserve">Joonas: </w:t>
-      </w:r>
-      <w:proofErr w:type="spellStart"/>
-      <w:r>
-        <w:t>Springboot</w:t>
-      </w:r>
-      <w:proofErr w:type="spellEnd"/>
-      <w:r>
-        <w:t>-Backend</w:t>
+        <w:t>Joonas: Springboot-Backend</w:t>
       </w:r>
     </w:p>
     <w:p>
@@ -4014,86 +2722,51 @@
         <w:rPr>
           <w:lang w:val="fi-FI"/>
         </w:rPr>
-        <w:t xml:space="preserve">Valitettavasti aloitin harjoitustyön toisen vaiheen tekemisen vasta reilu viikko ennen palautusajankohtaa. Toteutustavaksi valitsimme yhdessä modernin </w:t>
-      </w:r>
-      <w:proofErr w:type="spellStart"/>
-      <w:r>
-        <w:rPr>
-          <w:lang w:val="fi-FI"/>
-        </w:rPr>
-        <w:t>FullStack</w:t>
-      </w:r>
-      <w:proofErr w:type="spellEnd"/>
-      <w:r>
-        <w:rPr>
-          <w:lang w:val="fi-FI"/>
-        </w:rPr>
-        <w:t xml:space="preserve"> sovelluksen, jossa käyttäisimme </w:t>
-      </w:r>
-      <w:proofErr w:type="spellStart"/>
-      <w:r>
-        <w:rPr>
-          <w:lang w:val="fi-FI"/>
-        </w:rPr>
-        <w:t>backendin</w:t>
-      </w:r>
-      <w:proofErr w:type="spellEnd"/>
-      <w:r>
-        <w:rPr>
-          <w:lang w:val="fi-FI"/>
-        </w:rPr>
-        <w:t xml:space="preserve"> toteutukseen </w:t>
-      </w:r>
-      <w:proofErr w:type="spellStart"/>
-      <w:r>
-        <w:rPr>
-          <w:lang w:val="fi-FI"/>
-        </w:rPr>
-        <w:t>Spring-boot</w:t>
-      </w:r>
-      <w:proofErr w:type="spellEnd"/>
-      <w:r>
-        <w:rPr>
-          <w:lang w:val="fi-FI"/>
-        </w:rPr>
-        <w:t xml:space="preserve"> </w:t>
-      </w:r>
-      <w:proofErr w:type="spellStart"/>
-      <w:r>
-        <w:rPr>
-          <w:lang w:val="fi-FI"/>
-        </w:rPr>
-        <w:t>frameworkkiä</w:t>
-      </w:r>
-      <w:proofErr w:type="spellEnd"/>
-      <w:r>
-        <w:rPr>
-          <w:lang w:val="fi-FI"/>
-        </w:rPr>
-        <w:t xml:space="preserve"> ja </w:t>
-      </w:r>
-      <w:proofErr w:type="spellStart"/>
-      <w:r>
-        <w:rPr>
-          <w:lang w:val="fi-FI"/>
-        </w:rPr>
-        <w:t>frontend</w:t>
-      </w:r>
-      <w:proofErr w:type="spellEnd"/>
-      <w:r>
-        <w:rPr>
-          <w:lang w:val="fi-FI"/>
-        </w:rPr>
-        <w:t xml:space="preserve"> sovellukseen </w:t>
-      </w:r>
-      <w:proofErr w:type="spellStart"/>
-      <w:r>
-        <w:rPr>
-          <w:lang w:val="fi-FI"/>
-        </w:rPr>
-        <w:t>reactia</w:t>
-      </w:r>
-      <w:proofErr w:type="spellEnd"/>
+        <w:t>Valitettavasti aloitin harjoitustyön toisen vaiheen tekemisen vasta reilu viikko ennen palautusajankohtaa. Toteutustavaksi valitsimme yhdessä modernin FullStack sovelluksen, jossa käyttäisimme backendin toteutukseen Spring-boot</w:t>
+      </w:r>
+      <w:r>
+        <w:rPr>
+          <w:lang w:val="fi-FI"/>
+        </w:rPr>
+        <w:t xml:space="preserve"> frameworkkiä ja frontend sovellukseen reactia.</w:t>
+      </w:r>
+    </w:p>
+    <w:p>
+      <w:pPr>
+        <w:rPr>
+          <w:lang w:val="fi-FI"/>
+        </w:rPr>
+      </w:pPr>
+      <w:r>
+        <w:rPr>
+          <w:lang w:val="fi-FI"/>
+        </w:rPr>
+        <w:t xml:space="preserve">Itselläni ei ollut juurikaan kokemusta kummastakaan, joten alkuun jouduin käyttämään useamman päivän ymmärtääkseni, kuinka full stack ja spring boot toimii. </w:t>
+      </w:r>
+      <w:r>
+        <w:rPr>
+          <w:lang w:val="fi-FI"/>
+        </w:rPr>
+        <w:t>Tämän jälkeen viimeiset 1,5 viikkoa meni fron</w:t>
+      </w:r>
+      <w:r>
+        <w:rPr>
+          <w:lang w:val="fi-FI"/>
+        </w:rPr>
+        <w:t>t</w:t>
+      </w:r>
+      <w:r>
+        <w:rPr>
+          <w:lang w:val="fi-FI"/>
+        </w:rPr>
+        <w:t>end-sovelluksen kirjoittamiseen. Haasteita tuli jälleen heikkojen ennakkotietojen takia. Lisäksi alkuun sovellusta ei oltu suunniteltu kunnolla, vaan siihen lisättiin ominaisuuksia sitä mukaan kun kerettiin.</w:t>
+      </w:r>
+      <w:r>
+        <w:rPr>
+          <w:lang w:val="fi-FI"/>
+        </w:rPr>
+        <w:t xml:space="preserve"> Tämä aiheutti myöhemmin ongelmia, kun koodin ylläpidettävyys alkoi kärsimään ja lopulta kiireen takia kirjoitin sen hyvin epäpuhtaasti</w:t>
+      </w:r>
       <w:r>
         <w:rPr>
           <w:lang w:val="fi-FI"/>
@@ -4111,107 +2784,6 @@
         <w:rPr>
           <w:lang w:val="fi-FI"/>
         </w:rPr>
-        <w:t xml:space="preserve">Itselläni ei ollut juurikaan kokemusta kummastakaan, joten alkuun jouduin käyttämään useamman päivän ymmärtääkseni, kuinka </w:t>
-      </w:r>
-      <w:proofErr w:type="spellStart"/>
-      <w:r>
-        <w:rPr>
-          <w:lang w:val="fi-FI"/>
-        </w:rPr>
-        <w:t>full</w:t>
-      </w:r>
-      <w:proofErr w:type="spellEnd"/>
-      <w:r>
-        <w:rPr>
-          <w:lang w:val="fi-FI"/>
-        </w:rPr>
-        <w:t xml:space="preserve"> </w:t>
-      </w:r>
-      <w:proofErr w:type="spellStart"/>
-      <w:r>
-        <w:rPr>
-          <w:lang w:val="fi-FI"/>
-        </w:rPr>
-        <w:t>stack</w:t>
-      </w:r>
-      <w:proofErr w:type="spellEnd"/>
-      <w:r>
-        <w:rPr>
-          <w:lang w:val="fi-FI"/>
-        </w:rPr>
-        <w:t xml:space="preserve"> ja </w:t>
-      </w:r>
-      <w:proofErr w:type="spellStart"/>
-      <w:r>
-        <w:rPr>
-          <w:lang w:val="fi-FI"/>
-        </w:rPr>
-        <w:t>spring</w:t>
-      </w:r>
-      <w:proofErr w:type="spellEnd"/>
-      <w:r>
-        <w:rPr>
-          <w:lang w:val="fi-FI"/>
-        </w:rPr>
-        <w:t xml:space="preserve"> </w:t>
-      </w:r>
-      <w:proofErr w:type="spellStart"/>
-      <w:r>
-        <w:rPr>
-          <w:lang w:val="fi-FI"/>
-        </w:rPr>
-        <w:t>boot</w:t>
-      </w:r>
-      <w:proofErr w:type="spellEnd"/>
-      <w:r>
-        <w:rPr>
-          <w:lang w:val="fi-FI"/>
-        </w:rPr>
-        <w:t xml:space="preserve"> toimii. </w:t>
-      </w:r>
-      <w:r>
-        <w:rPr>
-          <w:lang w:val="fi-FI"/>
-        </w:rPr>
-        <w:t xml:space="preserve">Tämän jälkeen viimeiset 1,5 viikkoa meni </w:t>
-      </w:r>
-      <w:proofErr w:type="spellStart"/>
-      <w:r>
-        <w:rPr>
-          <w:lang w:val="fi-FI"/>
-        </w:rPr>
-        <w:t>fronend</w:t>
-      </w:r>
-      <w:proofErr w:type="spellEnd"/>
-      <w:r>
-        <w:rPr>
-          <w:lang w:val="fi-FI"/>
-        </w:rPr>
-        <w:t>-sovelluksen kirjoittamiseen. Haasteita tuli jälleen heikkojen ennakkotietojen takia. Lisäksi alkuun sovellusta ei oltu suunniteltu kunnolla, vaan siihen lisättiin ominaisuuksia sitä mukaan kun kerettiin.</w:t>
-      </w:r>
-      <w:r>
-        <w:rPr>
-          <w:lang w:val="fi-FI"/>
-        </w:rPr>
-        <w:t xml:space="preserve"> Tämä aiheutti myöhemmin ongelmia, kun koodin ylläpidettävyys alkoi kärsimään ja lopulta kiireen takia kirjoitin sen hyvin epäpuhtaasti</w:t>
-      </w:r>
-      <w:r>
-        <w:rPr>
-          <w:lang w:val="fi-FI"/>
-        </w:rPr>
-        <w:t>.</w:t>
-      </w:r>
-    </w:p>
-    <w:p>
-      <w:pPr>
-        <w:rPr>
-          <w:lang w:val="fi-FI"/>
-        </w:rPr>
-      </w:pPr>
-      <w:r>
-        <w:rPr>
-          <w:lang w:val="fi-FI"/>
-        </w:rPr>
         <w:t xml:space="preserve">Työ on visuaalisesti </w:t>
       </w:r>
       <w:r>
@@ -4224,13 +2796,19 @@
         <w:rPr>
           <w:lang w:val="fi-FI"/>
         </w:rPr>
-        <w:t xml:space="preserve">. Toiminnoiltaan se ei vastaa </w:t>
-      </w:r>
-      <w:r>
-        <w:rPr>
-          <w:lang w:val="fi-FI"/>
-        </w:rPr>
-        <w:t xml:space="preserve">web-sovellusten suunnittelunormeja eikä sen käyttö on intuitiivista. Kuitenkin suurimmilta osiltaan se toimii varsin moitteettomasti tietokannan web-pohjaisena ohjaimena ja </w:t>
+        <w:t xml:space="preserve">. </w:t>
+      </w:r>
+      <w:r>
+        <w:rPr>
+          <w:lang w:val="fi-FI"/>
+        </w:rPr>
+        <w:t xml:space="preserve">Toiminnallisuuksiltaan se on suppea, eikä vastaa modernin käyttöliittymän kaikkia suunnitteluperiaatteita. </w:t>
+      </w:r>
+      <w:r>
+        <w:rPr>
+          <w:lang w:val="fi-FI"/>
+        </w:rPr>
+        <w:t xml:space="preserve">Kuitenkin suurimmilta osiltaan se toimii tietokannan web-pohjaisena ohjaimena ja </w:t>
       </w:r>
       <w:r>
         <w:rPr>
@@ -4261,35 +2839,7 @@
         <w:rPr>
           <w:lang w:val="fi-FI"/>
         </w:rPr>
-        <w:t xml:space="preserve">Olisin halunnut hioa </w:t>
-      </w:r>
-      <w:proofErr w:type="spellStart"/>
-      <w:r>
-        <w:rPr>
-          <w:lang w:val="fi-FI"/>
-        </w:rPr>
-        <w:t>frontendiä</w:t>
-      </w:r>
-      <w:proofErr w:type="spellEnd"/>
-      <w:r>
-        <w:rPr>
-          <w:lang w:val="fi-FI"/>
-        </w:rPr>
-        <w:t xml:space="preserve"> vielä pidemmälle ja lisätä siihen ominaisuuksia, kuten </w:t>
-      </w:r>
-      <w:proofErr w:type="spellStart"/>
-      <w:r>
-        <w:rPr>
-          <w:lang w:val="fi-FI"/>
-        </w:rPr>
-        <w:t>kirjautusmissivun</w:t>
-      </w:r>
-      <w:proofErr w:type="spellEnd"/>
-      <w:r>
-        <w:rPr>
-          <w:lang w:val="fi-FI"/>
-        </w:rPr>
-        <w:t xml:space="preserve"> ja </w:t>
+        <w:t xml:space="preserve">Olisin halunnut hioa frontendiä vielä pidemmälle ja lisätä siihen ominaisuuksia, kuten kirjautusmissivun ja </w:t>
       </w:r>
       <w:r>
         <w:rPr>
@@ -4327,387 +2877,174 @@
         <w:rPr>
           <w:lang w:val="fi-FI"/>
         </w:rPr>
-        <w:t xml:space="preserve">Valitettavasti suurin osa ajasta kului tietokantaohjelmoinnin kannalta epärelevantteihin asioihin, eli JavaScriptin ja </w:t>
-      </w:r>
-      <w:proofErr w:type="spellStart"/>
-      <w:r>
-        <w:rPr>
-          <w:lang w:val="fi-FI"/>
-        </w:rPr>
-        <w:t>Reactin</w:t>
-      </w:r>
-      <w:proofErr w:type="spellEnd"/>
-      <w:r>
-        <w:rPr>
-          <w:lang w:val="fi-FI"/>
-        </w:rPr>
-        <w:t xml:space="preserve"> opetteluun ja</w:t>
-      </w:r>
-      <w:r>
-        <w:rPr>
-          <w:lang w:val="fi-FI"/>
-        </w:rPr>
-        <w:t xml:space="preserve"> niiden ongelmien ratkontaan. Valittu toteutustapa ei tässä tapauksessa ollut työn tarkoituksen kannalta optimaalinen</w:t>
-      </w:r>
-      <w:r>
-        <w:rPr>
-          <w:lang w:val="fi-FI"/>
-        </w:rPr>
-        <w:t>. Työn 2. vaiheeseen käytetty n.</w:t>
-      </w:r>
-      <w:r>
-        <w:rPr>
-          <w:lang w:val="fi-FI"/>
-        </w:rPr>
-        <w:t xml:space="preserve"> 1</w:t>
-      </w:r>
-      <w:r>
-        <w:rPr>
-          <w:lang w:val="fi-FI"/>
-        </w:rPr>
-        <w:t>15</w:t>
-      </w:r>
-      <w:r>
-        <w:rPr>
-          <w:lang w:val="fi-FI"/>
-        </w:rPr>
-        <w:t>h</w:t>
-      </w:r>
-      <w:r>
-        <w:rPr>
-          <w:lang w:val="fi-FI"/>
-        </w:rPr>
-        <w:t>.</w:t>
-      </w:r>
-    </w:p>
-    <w:p>
-      <w:pPr>
-        <w:pStyle w:val="Otsikko2"/>
-        <w:rPr>
-          <w:lang w:val="fi-FI"/>
-        </w:rPr>
-      </w:pPr>
-      <w:r>
-        <w:rPr>
-          <w:lang w:val="fi-FI"/>
-        </w:rPr>
-        <w:t>Joonas</w:t>
-      </w:r>
-      <w:r>
-        <w:rPr>
-          <w:lang w:val="fi-FI"/>
-        </w:rPr>
-        <w:t>:</w:t>
-      </w:r>
-    </w:p>
-    <w:p>
-      <w:pPr>
-        <w:rPr>
-          <w:lang w:val="fi-FI"/>
-        </w:rPr>
-      </w:pPr>
-      <w:r>
-        <w:rPr>
-          <w:lang w:val="fi-FI"/>
-        </w:rPr>
-        <w:t xml:space="preserve">Ryhmän välinen kommunikaatio tippui todennäköisesti muiden kiireiden takia noin kuukaudeksi minkä takia toisen vaiheen toteutus jäi hieman viimetippaan. Olimme alun perin suunnitelleet tekevämme työn </w:t>
-      </w:r>
-      <w:proofErr w:type="spellStart"/>
-      <w:r>
-        <w:rPr>
-          <w:lang w:val="fi-FI"/>
-        </w:rPr>
-        <w:t>javalla</w:t>
-      </w:r>
-      <w:proofErr w:type="spellEnd"/>
-      <w:r>
-        <w:rPr>
-          <w:lang w:val="fi-FI"/>
-        </w:rPr>
-        <w:t xml:space="preserve"> ja halusimme tehdä jonkinlaisen graafisen käyttöliittymän sovelluksen käytön yksinkertaistamiseksi. </w:t>
-      </w:r>
-    </w:p>
-    <w:p>
-      <w:pPr>
-        <w:rPr>
-          <w:lang w:val="fi-FI"/>
-        </w:rPr>
-      </w:pPr>
-      <w:r>
-        <w:rPr>
-          <w:lang w:val="fi-FI"/>
-        </w:rPr>
-        <w:t xml:space="preserve">Olin ehdottanut </w:t>
-      </w:r>
-      <w:r>
-        <w:rPr>
-          <w:lang w:val="fi-FI"/>
-        </w:rPr>
-        <w:t xml:space="preserve">ensimmäiseksi vaihtoehdoksi Javan omaa </w:t>
-      </w:r>
-      <w:proofErr w:type="spellStart"/>
-      <w:r>
-        <w:rPr>
-          <w:lang w:val="fi-FI"/>
-        </w:rPr>
-        <w:t>JavaFx</w:t>
-      </w:r>
-      <w:proofErr w:type="spellEnd"/>
-      <w:r>
-        <w:rPr>
-          <w:lang w:val="fi-FI"/>
-        </w:rPr>
-        <w:t xml:space="preserve"> kirjastoa, jota olin käyttänyt ennenkin, mutta se olikin poistettu uusimmista JRE versioista ja sen lisäämisessä oli hieman ongelmia, joten päätin että tehdään sovellus vähän tulevaisuuden työelämää enemmän hyödyttävänä </w:t>
-      </w:r>
-      <w:proofErr w:type="spellStart"/>
-      <w:r>
-        <w:rPr>
-          <w:lang w:val="fi-FI"/>
-        </w:rPr>
-        <w:t>Spring</w:t>
-      </w:r>
-      <w:proofErr w:type="spellEnd"/>
-      <w:r>
-        <w:rPr>
-          <w:lang w:val="fi-FI"/>
-        </w:rPr>
-        <w:t xml:space="preserve"> </w:t>
-      </w:r>
-      <w:proofErr w:type="spellStart"/>
-      <w:r>
-        <w:rPr>
-          <w:lang w:val="fi-FI"/>
-        </w:rPr>
-        <w:t>Boot</w:t>
-      </w:r>
-      <w:proofErr w:type="spellEnd"/>
-      <w:r>
-        <w:rPr>
-          <w:lang w:val="fi-FI"/>
-        </w:rPr>
-        <w:t xml:space="preserve"> MVC sovelluksena. </w:t>
-      </w:r>
-      <w:proofErr w:type="spellStart"/>
-      <w:r>
-        <w:rPr>
-          <w:lang w:val="fi-FI"/>
-        </w:rPr>
-        <w:t>Backendin</w:t>
-      </w:r>
-      <w:proofErr w:type="spellEnd"/>
-      <w:r>
-        <w:rPr>
-          <w:lang w:val="fi-FI"/>
-        </w:rPr>
-        <w:t xml:space="preserve"> kanssa ei ollut kovin suuria ongelmia olin ennekin tehnyt MVC mallin mukaisen sovelluksen Java </w:t>
-      </w:r>
-      <w:proofErr w:type="spellStart"/>
-      <w:r>
-        <w:rPr>
-          <w:lang w:val="fi-FI"/>
-        </w:rPr>
-        <w:t>Springin</w:t>
-      </w:r>
-      <w:proofErr w:type="spellEnd"/>
-      <w:r>
-        <w:rPr>
-          <w:lang w:val="fi-FI"/>
-        </w:rPr>
-        <w:t xml:space="preserve"> avulla ja </w:t>
-      </w:r>
-      <w:proofErr w:type="spellStart"/>
-      <w:r>
-        <w:rPr>
-          <w:lang w:val="fi-FI"/>
-        </w:rPr>
-        <w:t>Spring</w:t>
-      </w:r>
-      <w:proofErr w:type="spellEnd"/>
-      <w:r>
-        <w:rPr>
-          <w:lang w:val="fi-FI"/>
-        </w:rPr>
-        <w:t xml:space="preserve"> </w:t>
-      </w:r>
-      <w:proofErr w:type="spellStart"/>
-      <w:r>
-        <w:rPr>
-          <w:lang w:val="fi-FI"/>
-        </w:rPr>
-        <w:t>Boot</w:t>
-      </w:r>
-      <w:proofErr w:type="spellEnd"/>
-      <w:r>
-        <w:rPr>
-          <w:lang w:val="fi-FI"/>
-        </w:rPr>
-        <w:t xml:space="preserve"> on tehty helpommaksi pistää pystyyn. </w:t>
-      </w:r>
-    </w:p>
-    <w:p>
-      <w:pPr>
-        <w:rPr>
-          <w:lang w:val="fi-FI"/>
-        </w:rPr>
-      </w:pPr>
-      <w:r>
-        <w:rPr>
-          <w:lang w:val="fi-FI"/>
-        </w:rPr>
-        <w:t xml:space="preserve">Aika paljon meni toisen vaiheen alussa aikaa taas </w:t>
-      </w:r>
-      <w:proofErr w:type="spellStart"/>
-      <w:r>
-        <w:rPr>
-          <w:lang w:val="fi-FI"/>
-        </w:rPr>
-        <w:t>javan</w:t>
-      </w:r>
-      <w:proofErr w:type="spellEnd"/>
-      <w:r>
-        <w:rPr>
-          <w:lang w:val="fi-FI"/>
-        </w:rPr>
-        <w:t xml:space="preserve"> ja </w:t>
-      </w:r>
-      <w:proofErr w:type="spellStart"/>
-      <w:r>
-        <w:rPr>
-          <w:lang w:val="fi-FI"/>
-        </w:rPr>
-        <w:t>mavenin</w:t>
-      </w:r>
-      <w:proofErr w:type="spellEnd"/>
-      <w:r>
-        <w:rPr>
-          <w:lang w:val="fi-FI"/>
-        </w:rPr>
-        <w:t xml:space="preserve"> kertaamiseen</w:t>
-      </w:r>
-      <w:r>
-        <w:rPr>
-          <w:lang w:val="fi-FI"/>
-        </w:rPr>
-        <w:t>,</w:t>
-      </w:r>
-      <w:r>
-        <w:rPr>
-          <w:lang w:val="fi-FI"/>
-        </w:rPr>
-        <w:t xml:space="preserve"> kun niiden käyttämisestä on mennyt muutamia vuosia aikaa.</w:t>
-      </w:r>
-      <w:r>
-        <w:rPr>
-          <w:lang w:val="fi-FI"/>
-        </w:rPr>
-        <w:t xml:space="preserve"> </w:t>
-      </w:r>
-      <w:proofErr w:type="spellStart"/>
-      <w:r>
-        <w:rPr>
-          <w:lang w:val="fi-FI"/>
-        </w:rPr>
-        <w:t>Frontendiä</w:t>
-      </w:r>
-      <w:proofErr w:type="spellEnd"/>
-      <w:r>
-        <w:rPr>
-          <w:lang w:val="fi-FI"/>
-        </w:rPr>
-        <w:t xml:space="preserve"> ei oltu kumpikaan oikeastaan tehty aikaisemmin joten sen kanssa tuli eniten ongelmia. Meille ehdotettiin käyttää </w:t>
-      </w:r>
-      <w:proofErr w:type="spellStart"/>
-      <w:r>
-        <w:rPr>
-          <w:lang w:val="fi-FI"/>
-        </w:rPr>
-        <w:t>Reactia</w:t>
-      </w:r>
-      <w:proofErr w:type="spellEnd"/>
-      <w:r>
-        <w:rPr>
-          <w:lang w:val="fi-FI"/>
-        </w:rPr>
-        <w:t xml:space="preserve"> ja rupesimme molemmat opettelemaan </w:t>
-      </w:r>
-      <w:proofErr w:type="spellStart"/>
-      <w:r>
-        <w:rPr>
-          <w:lang w:val="fi-FI"/>
-        </w:rPr>
-        <w:t>React</w:t>
-      </w:r>
-      <w:proofErr w:type="spellEnd"/>
-      <w:r>
-        <w:rPr>
-          <w:lang w:val="fi-FI"/>
-        </w:rPr>
-        <w:t xml:space="preserve"> </w:t>
-      </w:r>
-      <w:proofErr w:type="spellStart"/>
-      <w:r>
-        <w:rPr>
-          <w:lang w:val="fi-FI"/>
-        </w:rPr>
-        <w:t>frontin</w:t>
-      </w:r>
-      <w:proofErr w:type="spellEnd"/>
-      <w:r>
-        <w:rPr>
-          <w:lang w:val="fi-FI"/>
-        </w:rPr>
-        <w:t xml:space="preserve"> tekoa ja lopulta Lauri sai sen toimimaan, mutta koska siinä vaiheessa oli jo deadline käytännössä saavutettu tuli </w:t>
-      </w:r>
-      <w:proofErr w:type="spellStart"/>
-      <w:r>
-        <w:rPr>
-          <w:lang w:val="fi-FI"/>
-        </w:rPr>
-        <w:t>frontin</w:t>
-      </w:r>
-      <w:proofErr w:type="spellEnd"/>
-      <w:r>
-        <w:rPr>
-          <w:lang w:val="fi-FI"/>
-        </w:rPr>
-        <w:t xml:space="preserve"> koodista kiireessä sen verran vaikeasti ylläpidettävä että en pystynyt auttamaan sen kirjoittamisessa oikeastaan ollenkaan ja näin ollen se jäi kokonaan Laurin tehtäväksi. </w:t>
-      </w:r>
-    </w:p>
-    <w:p>
-      <w:pPr>
-        <w:rPr>
-          <w:lang w:val="fi-FI"/>
-        </w:rPr>
-      </w:pPr>
-      <w:r>
-        <w:rPr>
-          <w:lang w:val="fi-FI"/>
-        </w:rPr>
-        <w:lastRenderedPageBreak/>
-        <w:t>Meidän olisi pitänyt käyttää enemmän aikaa sovelluksen suunnittelemiseen sillä nyt suurin osa ajasta kului uusien ominaisuuksien toteuttamiseen vanhan koodin päälle ja niistä aiheutuvien ongelmien korjaamiseen. Olen ihan tyytyväinen työstä jonka saimme tehtyä ja olosuhteisiin nähden Lauri sai todella hyvän käyttöliittymän kasattua sovellukseen</w:t>
-      </w:r>
-      <w:r>
-        <w:rPr>
-          <w:lang w:val="fi-FI"/>
-        </w:rPr>
-        <w:t xml:space="preserve">. Olisin halunnut vielä toteuttaa laskujen datan keräyksen paremmin </w:t>
-      </w:r>
-      <w:proofErr w:type="spellStart"/>
-      <w:r>
-        <w:rPr>
-          <w:lang w:val="fi-FI"/>
-        </w:rPr>
-        <w:t>backendin</w:t>
-      </w:r>
-      <w:proofErr w:type="spellEnd"/>
-      <w:r>
-        <w:rPr>
-          <w:lang w:val="fi-FI"/>
-        </w:rPr>
-        <w:t xml:space="preserve"> puolella koska nyt laskujen esitys ei ota huomioon osamaksuja eikä niissä näy mahdollisia viivästyskuluja. </w:t>
+        <w:t>Valitettavasti suurin osa ajasta kului tietokantaohjelmoinnin kannalta epärelevantteihin asioihin, eli JavaScriptin ja Reactin opetteluun ja</w:t>
+      </w:r>
+      <w:r>
+        <w:rPr>
+          <w:lang w:val="fi-FI"/>
+        </w:rPr>
+        <w:t xml:space="preserve"> niiden ongelmien ratkontaan.</w:t>
+      </w:r>
+      <w:r>
+        <w:rPr>
+          <w:lang w:val="fi-FI"/>
+        </w:rPr>
+        <w:t xml:space="preserve"> Pelkästään ”valmiin sovelluksen” verkkoon julkiseksi asettaminen vei pari päivää, sillä sekin oli täysin uusia asia opetella.</w:t>
       </w:r>
       <w:bookmarkStart w:id="0" w:name="_GoBack"/>
       <w:bookmarkEnd w:id="0"/>
+      <w:r>
+        <w:rPr>
+          <w:lang w:val="fi-FI"/>
+        </w:rPr>
+        <w:t xml:space="preserve"> Valittu toteutustapa ei tässä tapauksessa ollut työn tarkoituksen kannalta optimaalinen</w:t>
+      </w:r>
+      <w:r>
+        <w:rPr>
+          <w:lang w:val="fi-FI"/>
+        </w:rPr>
+        <w:t>. Työn 2. vaiheeseen käytetty n.</w:t>
+      </w:r>
+      <w:r>
+        <w:rPr>
+          <w:lang w:val="fi-FI"/>
+        </w:rPr>
+        <w:t xml:space="preserve"> 1</w:t>
+      </w:r>
+      <w:r>
+        <w:rPr>
+          <w:lang w:val="fi-FI"/>
+        </w:rPr>
+        <w:t>15</w:t>
+      </w:r>
+      <w:r>
+        <w:rPr>
+          <w:lang w:val="fi-FI"/>
+        </w:rPr>
+        <w:t>h</w:t>
+      </w:r>
+      <w:r>
+        <w:rPr>
+          <w:lang w:val="fi-FI"/>
+        </w:rPr>
+        <w:t>.</w:t>
+      </w:r>
+    </w:p>
+    <w:p>
+      <w:pPr>
+        <w:rPr>
+          <w:lang w:val="fi-FI"/>
+        </w:rPr>
+      </w:pPr>
+    </w:p>
+    <w:p>
+      <w:pPr>
+        <w:pStyle w:val="Otsikko2"/>
+        <w:rPr>
+          <w:lang w:val="fi-FI"/>
+        </w:rPr>
+      </w:pPr>
+      <w:r>
+        <w:rPr>
+          <w:lang w:val="fi-FI"/>
+        </w:rPr>
+        <w:t>Joonas:</w:t>
+      </w:r>
+    </w:p>
+    <w:p>
+      <w:pPr>
+        <w:rPr>
+          <w:lang w:val="fi-FI"/>
+        </w:rPr>
+      </w:pPr>
+      <w:r>
+        <w:rPr>
+          <w:lang w:val="fi-FI"/>
+        </w:rPr>
+        <w:t xml:space="preserve">Ryhmän välinen kommunikaatio tippui todennäköisesti muiden kiireiden takia noin kuukaudeksi minkä takia toisen vaiheen toteutus jäi hieman viimetippaan. Olimme alun perin suunnitelleet tekevämme työn javalla ja halusimme tehdä jonkinlaisen graafisen käyttöliittymän sovelluksen käytön yksinkertaistamiseksi. </w:t>
+      </w:r>
+    </w:p>
+    <w:p>
+      <w:pPr>
+        <w:rPr>
+          <w:lang w:val="fi-FI"/>
+        </w:rPr>
+      </w:pPr>
+      <w:r>
+        <w:rPr>
+          <w:lang w:val="fi-FI"/>
+        </w:rPr>
+        <w:t xml:space="preserve">Olin ehdottanut </w:t>
+      </w:r>
+      <w:r>
+        <w:rPr>
+          <w:lang w:val="fi-FI"/>
+        </w:rPr>
+        <w:t xml:space="preserve">ensimmäiseksi vaihtoehdoksi Javan omaa JavaFx kirjastoa, jota olin käyttänyt ennenkin, mutta se olikin poistettu uusimmista JRE versioista ja sen lisäämisessä oli hieman ongelmia, joten päätin että tehdään sovellus vähän tulevaisuuden työelämää enemmän hyödyttävänä Spring Boot MVC sovelluksena. Backendin kanssa ei ollut kovin suuria ongelmia olin ennekin tehnyt MVC mallin mukaisen sovelluksen Java Springin avulla ja Spring Boot on tehty helpommaksi pistää pystyyn. </w:t>
+      </w:r>
+    </w:p>
+    <w:p>
+      <w:pPr>
+        <w:rPr>
+          <w:lang w:val="fi-FI"/>
+        </w:rPr>
+      </w:pPr>
+      <w:r>
+        <w:rPr>
+          <w:lang w:val="fi-FI"/>
+        </w:rPr>
+        <w:t>Aika paljon meni toisen vaiheen alussa aikaa taas javan ja mavenin kertaamiseen</w:t>
+      </w:r>
+      <w:r>
+        <w:rPr>
+          <w:lang w:val="fi-FI"/>
+        </w:rPr>
+        <w:t>,</w:t>
+      </w:r>
+      <w:r>
+        <w:rPr>
+          <w:lang w:val="fi-FI"/>
+        </w:rPr>
+        <w:t xml:space="preserve"> kun niiden käyttämisestä on mennyt muutamia vuosia aikaa.</w:t>
+      </w:r>
+      <w:r>
+        <w:rPr>
+          <w:lang w:val="fi-FI"/>
+        </w:rPr>
+        <w:t xml:space="preserve"> </w:t>
+      </w:r>
+      <w:r>
+        <w:rPr>
+          <w:lang w:val="fi-FI"/>
+        </w:rPr>
+        <w:t xml:space="preserve">Frontendiä ei oltu kumpikaan oikeastaan tehty aikaisemmin joten sen kanssa tuli eniten ongelmia. Meille ehdotettiin käyttää Reactia ja rupesimme molemmat opettelemaan React frontin tekoa ja lopulta Lauri sai sen toimimaan, mutta koska siinä </w:t>
+      </w:r>
+      <w:r>
+        <w:rPr>
+          <w:lang w:val="fi-FI"/>
+        </w:rPr>
+        <w:lastRenderedPageBreak/>
+        <w:t xml:space="preserve">vaiheessa oli jo deadline käytännössä saavutettu tuli frontin koodista kiireessä sen verran vaikeasti ylläpidettävä että en pystynyt auttamaan sen kirjoittamisessa oikeastaan ollenkaan ja näin ollen se jäi kokonaan Laurin tehtäväksi. </w:t>
+      </w:r>
+    </w:p>
+    <w:p>
+      <w:pPr>
+        <w:rPr>
+          <w:lang w:val="fi-FI"/>
+        </w:rPr>
+      </w:pPr>
+      <w:r>
+        <w:rPr>
+          <w:lang w:val="fi-FI"/>
+        </w:rPr>
+        <w:t>Meidän olisi pitänyt käyttää enemmän aikaa sovelluksen suunnittelemiseen sillä nyt suurin osa ajasta kului uusien ominaisuuksien toteuttamiseen vanhan koodin päälle ja niistä aiheutuvien ongelmien korjaamiseen. Olen ihan tyytyväinen työstä jonka saimme tehtyä ja olosuhteisiin nähden Lauri sai todella hyvän käyttöliittymän kasattua sovellukseen</w:t>
+      </w:r>
+      <w:r>
+        <w:rPr>
+          <w:lang w:val="fi-FI"/>
+        </w:rPr>
+        <w:t xml:space="preserve">. Olisin halunnut vielä toteuttaa laskujen datan keräyksen paremmin backendin puolella koska nyt laskujen esitys ei ota huomioon osamaksuja eikä niissä näy mahdollisia viivästyskuluja. </w:t>
+      </w:r>
     </w:p>
     <w:sectPr>
       <w:pgSz w:w="11906" w:h="16838"/>
@@ -8406,12 +6743,6 @@
 </file>
 
 <file path=customXml/item2.xml><?xml version="1.0" encoding="utf-8"?>
-<p:properties xmlns:p="http://schemas.microsoft.com/office/2006/metadata/properties" xmlns:xsi="http://www.w3.org/2001/XMLSchema-instance" xmlns:pc="http://schemas.microsoft.com/office/infopath/2007/PartnerControls">
-  <documentManagement/>
-</p:properties>
-</file>
-
-<file path=customXml/item3.xml><?xml version="1.0" encoding="utf-8"?>
 <ct:contentTypeSchema xmlns:ct="http://schemas.microsoft.com/office/2006/metadata/contentType" xmlns:ma="http://schemas.microsoft.com/office/2006/metadata/properties/metaAttributes" ct:_="" ma:_="" ma:contentTypeName="Asiakirja" ma:contentTypeID="0x01010066B38089716B054AAB9F76DE2052CE01" ma:contentTypeVersion="13" ma:contentTypeDescription="Luo uusi asiakirja." ma:contentTypeScope="" ma:versionID="9dd95660c114bae7b68e67d7e6bd57ea">
   <xsd:schema xmlns:xsd="http://www.w3.org/2001/XMLSchema" xmlns:xs="http://www.w3.org/2001/XMLSchema" xmlns:p="http://schemas.microsoft.com/office/2006/metadata/properties" xmlns:ns3="6cc01b00-1ecc-4ac4-8480-ed61445c8d6d" xmlns:ns4="d5f17402-9b15-4fb6-9921-507c9fb5da0e" targetNamespace="http://schemas.microsoft.com/office/2006/metadata/properties" ma:root="true" ma:fieldsID="da432cf70968235568359b25b1210309" ns3:_="" ns4:_="">
     <xsd:import namespace="6cc01b00-1ecc-4ac4-8480-ed61445c8d6d"/>
@@ -8634,6 +6965,12 @@
 </ct:contentTypeSchema>
 </file>
 
+<file path=customXml/item3.xml><?xml version="1.0" encoding="utf-8"?>
+<p:properties xmlns:p="http://schemas.microsoft.com/office/2006/metadata/properties" xmlns:xsi="http://www.w3.org/2001/XMLSchema-instance" xmlns:pc="http://schemas.microsoft.com/office/infopath/2007/PartnerControls">
+  <documentManagement/>
+</p:properties>
+</file>
+
 <file path=customXml/itemProps1.xml><?xml version="1.0" encoding="utf-8"?>
 <ds:datastoreItem xmlns:ds="http://schemas.openxmlformats.org/officeDocument/2006/customXml" ds:itemID="{3B3A53B9-D277-4E4F-8FB7-D634396E6E3A}">
   <ds:schemaRefs>
@@ -8643,15 +6980,6 @@
 </file>
 
 <file path=customXml/itemProps2.xml><?xml version="1.0" encoding="utf-8"?>
-<ds:datastoreItem xmlns:ds="http://schemas.openxmlformats.org/officeDocument/2006/customXml" ds:itemID="{BCE92041-68E4-4821-A49B-A643E8ACB3FF}">
-  <ds:schemaRefs>
-    <ds:schemaRef ds:uri="http://schemas.microsoft.com/office/2006/metadata/properties"/>
-    <ds:schemaRef ds:uri="http://schemas.microsoft.com/office/infopath/2007/PartnerControls"/>
-  </ds:schemaRefs>
-</ds:datastoreItem>
-</file>
-
-<file path=customXml/itemProps3.xml><?xml version="1.0" encoding="utf-8"?>
 <ds:datastoreItem xmlns:ds="http://schemas.openxmlformats.org/officeDocument/2006/customXml" ds:itemID="{A3BDE331-20B4-4580-9058-B301279BDB1E}">
   <ds:schemaRefs>
     <ds:schemaRef ds:uri="http://schemas.microsoft.com/office/2006/metadata/contentType"/>
@@ -8668,4 +6996,21 @@
     <ds:schemaRef ds:uri="http://schemas.microsoft.com/internal/obd"/>
   </ds:schemaRefs>
 </ds:datastoreItem>
+</file>
+
+<file path=customXml/itemProps3.xml><?xml version="1.0" encoding="utf-8"?>
+<ds:datastoreItem xmlns:ds="http://schemas.openxmlformats.org/officeDocument/2006/customXml" ds:itemID="{BCE92041-68E4-4821-A49B-A643E8ACB3FF}">
+  <ds:schemaRefs>
+    <ds:schemaRef ds:uri="http://purl.org/dc/elements/1.1/"/>
+    <ds:schemaRef ds:uri="http://www.w3.org/XML/1998/namespace"/>
+    <ds:schemaRef ds:uri="http://schemas.microsoft.com/office/2006/documentManagement/types"/>
+    <ds:schemaRef ds:uri="http://schemas.microsoft.com/office/2006/metadata/properties"/>
+    <ds:schemaRef ds:uri="http://schemas.microsoft.com/office/infopath/2007/PartnerControls"/>
+    <ds:schemaRef ds:uri="http://schemas.openxmlformats.org/package/2006/metadata/core-properties"/>
+    <ds:schemaRef ds:uri="http://purl.org/dc/terms/"/>
+    <ds:schemaRef ds:uri="d5f17402-9b15-4fb6-9921-507c9fb5da0e"/>
+    <ds:schemaRef ds:uri="6cc01b00-1ecc-4ac4-8480-ed61445c8d6d"/>
+    <ds:schemaRef ds:uri="http://purl.org/dc/dcmitype/"/>
+  </ds:schemaRefs>
+</ds:datastoreItem>
 </file>
</xml_diff>